<commit_message>
link naar pmkl toegevoegd
</commit_message>
<xml_diff>
--- a/0. imkl 3.0 release candidate-intern/MEMO bij uitbrengen def versie IMKL-PMKL 3.0.docx
+++ b/0. imkl 3.0 release candidate-intern/MEMO bij uitbrengen def versie IMKL-PMKL 3.0.docx
@@ -1,6 +1,6 @@
 
 <file path=word/document.xml><?xml version="1.0" encoding="utf-8"?>
-<w:document xmlns:wpc="http://schemas.microsoft.com/office/word/2010/wordprocessingCanvas" xmlns:cx="http://schemas.microsoft.com/office/drawing/2014/chartex" xmlns:cx1="http://schemas.microsoft.com/office/drawing/2015/9/8/chartex" xmlns:cx2="http://schemas.microsoft.com/office/drawing/2015/10/21/chartex" xmlns:cx3="http://schemas.microsoft.com/office/drawing/2016/5/9/chartex" xmlns:cx4="http://schemas.microsoft.com/office/drawing/2016/5/10/chartex" xmlns:cx5="http://schemas.microsoft.com/office/drawing/2016/5/11/chartex" xmlns:cx6="http://schemas.microsoft.com/office/drawing/2016/5/12/chartex" xmlns:cx7="http://schemas.microsoft.com/office/drawing/2016/5/13/chartex" xmlns:cx8="http://schemas.microsoft.com/office/drawing/2016/5/14/chartex" xmlns:mc="http://schemas.openxmlformats.org/markup-compatibility/2006" xmlns:aink="http://schemas.microsoft.com/office/drawing/2016/ink" xmlns:am3d="http://schemas.microsoft.com/office/drawing/2017/model3d" xmlns:o="urn:schemas-microsoft-com:office:office" xmlns:oel="http://schemas.microsoft.com/office/2019/extlst" xmlns:r="http://schemas.openxmlformats.org/officeDocument/2006/relationships" xmlns:m="http://schemas.openxmlformats.org/officeDocument/2006/math" xmlns:v="urn:schemas-microsoft-com:vml" xmlns:wp14="http://schemas.microsoft.com/office/word/2010/wordprocessingDrawing" xmlns:wp="http://schemas.openxmlformats.org/drawingml/2006/wordprocessingDrawing" xmlns:w10="urn:schemas-microsoft-com:office:word" xmlns:w="http://schemas.openxmlformats.org/wordprocessingml/2006/main" xmlns:w14="http://schemas.microsoft.com/office/word/2010/wordml" xmlns:w15="http://schemas.microsoft.com/office/word/2012/wordml" xmlns:w16cex="http://schemas.microsoft.com/office/word/2018/wordml/cex" xmlns:w16cid="http://schemas.microsoft.com/office/word/2016/wordml/cid" xmlns:w16="http://schemas.microsoft.com/office/word/2018/wordml" xmlns:w16du="http://schemas.microsoft.com/office/word/2023/wordml/word16du" xmlns:w16sdtdh="http://schemas.microsoft.com/office/word/2020/wordml/sdtdatahash" xmlns:w16se="http://schemas.microsoft.com/office/word/2015/wordml/symex" xmlns:wpg="http://schemas.microsoft.com/office/word/2010/wordprocessingGroup" xmlns:wpi="http://schemas.microsoft.com/office/word/2010/wordprocessingInk" xmlns:wne="http://schemas.microsoft.com/office/word/2006/wordml" xmlns:wps="http://schemas.microsoft.com/office/word/2010/wordprocessingShape" mc:Ignorable="w14 w15 w16se w16cid w16 w16cex w16sdtdh w16du wp14">
+<w:document xmlns:wpc="http://schemas.microsoft.com/office/word/2010/wordprocessingCanvas" xmlns:cx="http://schemas.microsoft.com/office/drawing/2014/chartex" xmlns:cx1="http://schemas.microsoft.com/office/drawing/2015/9/8/chartex" xmlns:cx2="http://schemas.microsoft.com/office/drawing/2015/10/21/chartex" xmlns:cx3="http://schemas.microsoft.com/office/drawing/2016/5/9/chartex" xmlns:cx4="http://schemas.microsoft.com/office/drawing/2016/5/10/chartex" xmlns:cx5="http://schemas.microsoft.com/office/drawing/2016/5/11/chartex" xmlns:cx6="http://schemas.microsoft.com/office/drawing/2016/5/12/chartex" xmlns:cx7="http://schemas.microsoft.com/office/drawing/2016/5/13/chartex" xmlns:cx8="http://schemas.microsoft.com/office/drawing/2016/5/14/chartex" xmlns:mc="http://schemas.openxmlformats.org/markup-compatibility/2006" xmlns:aink="http://schemas.microsoft.com/office/drawing/2016/ink" xmlns:am3d="http://schemas.microsoft.com/office/drawing/2017/model3d" xmlns:o="urn:schemas-microsoft-com:office:office" xmlns:oel="http://schemas.microsoft.com/office/2019/extlst" xmlns:r="http://schemas.openxmlformats.org/officeDocument/2006/relationships" xmlns:m="http://schemas.openxmlformats.org/officeDocument/2006/math" xmlns:v="urn:schemas-microsoft-com:vml" xmlns:wp14="http://schemas.microsoft.com/office/word/2010/wordprocessingDrawing" xmlns:wp="http://schemas.openxmlformats.org/drawingml/2006/wordprocessingDrawing" xmlns:w10="urn:schemas-microsoft-com:office:word" xmlns:w="http://schemas.openxmlformats.org/wordprocessingml/2006/main" xmlns:w14="http://schemas.microsoft.com/office/word/2010/wordml" xmlns:w15="http://schemas.microsoft.com/office/word/2012/wordml" xmlns:w16cex="http://schemas.microsoft.com/office/word/2018/wordml/cex" xmlns:w16cid="http://schemas.microsoft.com/office/word/2016/wordml/cid" xmlns:w16="http://schemas.microsoft.com/office/word/2018/wordml" xmlns:w16du="http://schemas.microsoft.com/office/word/2023/wordml/word16du" xmlns:w16sdtdh="http://schemas.microsoft.com/office/word/2020/wordml/sdtdatahash" xmlns:w16sdtfl="http://schemas.microsoft.com/office/word/2024/wordml/sdtformatlock" xmlns:w16se="http://schemas.microsoft.com/office/word/2015/wordml/symex" xmlns:wpg="http://schemas.microsoft.com/office/word/2010/wordprocessingGroup" xmlns:wpi="http://schemas.microsoft.com/office/word/2010/wordprocessingInk" xmlns:wne="http://schemas.microsoft.com/office/word/2006/wordml" xmlns:wps="http://schemas.microsoft.com/office/word/2010/wordprocessingShape" mc:Ignorable="w14 w15 w16se w16cid w16 w16cex w16sdtdh w16sdtfl w16du wp14">
   <w:body>
     <w:p>
       <w:pPr>
@@ -248,7 +248,7 @@
               <w:rPr>
                 <w:b/>
               </w:rPr>
-              <w:t>3</w:t>
+              <w:t>19</w:t>
             </w:r>
             <w:r>
               <w:rPr>
@@ -260,7 +260,7 @@
               <w:rPr>
                 <w:b/>
               </w:rPr>
-              <w:t>12</w:t>
+              <w:t>03</w:t>
             </w:r>
             <w:r>
               <w:rPr>
@@ -272,7 +272,7 @@
               <w:rPr>
                 <w:b/>
               </w:rPr>
-              <w:t>4</w:t>
+              <w:t>5</w:t>
             </w:r>
           </w:p>
         </w:tc>
@@ -318,13 +318,7 @@
               <w:rPr>
                 <w:b/>
               </w:rPr>
-              <w:t xml:space="preserve">rc2 </w:t>
-            </w:r>
-            <w:r>
-              <w:rPr>
-                <w:b/>
-              </w:rPr>
-              <w:t>Consultatieversie</w:t>
+              <w:t>3.0 def versie</w:t>
             </w:r>
           </w:p>
         </w:tc>
@@ -375,12 +369,6 @@
         <w:t>.0</w:t>
       </w:r>
       <w:r>
-        <w:t>.0rc</w:t>
-      </w:r>
-      <w:r>
-        <w:t>2</w:t>
-      </w:r>
-      <w:r>
         <w:t>.</w:t>
       </w:r>
     </w:p>
@@ -415,19 +403,22 @@
         <w:t xml:space="preserve">Opleverdatum </w:t>
       </w:r>
       <w:r>
-        <w:t>13</w:t>
+        <w:t>1</w:t>
+      </w:r>
+      <w:r>
+        <w:t>9</w:t>
       </w:r>
       <w:r>
         <w:t>-</w:t>
       </w:r>
       <w:r>
-        <w:t>december</w:t>
+        <w:t>maart</w:t>
       </w:r>
       <w:r>
         <w:t>-202</w:t>
       </w:r>
       <w:r>
-        <w:t>4</w:t>
+        <w:t>5</w:t>
       </w:r>
       <w:r>
         <w:t>.</w:t>
@@ -477,20 +468,6 @@
       <w:pPr>
         <w:spacing w:line="240" w:lineRule="atLeast"/>
       </w:pPr>
-      <w:r>
-        <w:t xml:space="preserve">Voor het indienen van reviewopmerkingen is een consultatieformulier gemaakt: </w:t>
-      </w:r>
-      <w:r>
-        <w:t>MEMO IMKL-PMKL-consultatieformulier</w:t>
-      </w:r>
-      <w:r>
-        <w:t>.doc.</w:t>
-      </w:r>
-    </w:p>
-    <w:p>
-      <w:pPr>
-        <w:spacing w:line="240" w:lineRule="atLeast"/>
-      </w:pPr>
     </w:p>
     <w:p>
       <w:pPr>
@@ -519,10 +496,10 @@
         <w:tblLook w:val="04A0" w:firstRow="1" w:lastRow="0" w:firstColumn="1" w:lastColumn="0" w:noHBand="0" w:noVBand="1"/>
       </w:tblPr>
       <w:tblGrid>
-        <w:gridCol w:w="4733"/>
-        <w:gridCol w:w="3022"/>
-        <w:gridCol w:w="746"/>
-        <w:gridCol w:w="848"/>
+        <w:gridCol w:w="4456"/>
+        <w:gridCol w:w="2892"/>
+        <w:gridCol w:w="735"/>
+        <w:gridCol w:w="1266"/>
       </w:tblGrid>
       <w:tr>
         <w:trPr>
@@ -530,7 +507,7 @@
         </w:trPr>
         <w:tc>
           <w:tcPr>
-            <w:tcW w:w="5319" w:type="dxa"/>
+            <w:tcW w:w="4456" w:type="dxa"/>
           </w:tcPr>
           <w:p>
             <w:pPr>
@@ -552,13 +529,20 @@
                 <w:b/>
                 <w:bCs/>
               </w:rPr>
-              <w:t xml:space="preserve"> / Pre releases</w:t>
+              <w:t xml:space="preserve"> /</w:t>
+            </w:r>
+            <w:r>
+              <w:rPr>
+                <w:b/>
+                <w:bCs/>
+              </w:rPr>
+              <w:t xml:space="preserve"> versie 3.0</w:t>
             </w:r>
           </w:p>
         </w:tc>
         <w:tc>
           <w:tcPr>
-            <w:tcW w:w="3297" w:type="dxa"/>
+            <w:tcW w:w="2892" w:type="dxa"/>
           </w:tcPr>
           <w:p>
             <w:pPr>
@@ -568,29 +552,35 @@
         </w:tc>
         <w:tc>
           <w:tcPr>
-            <w:tcW w:w="424" w:type="dxa"/>
+            <w:tcW w:w="735" w:type="dxa"/>
           </w:tcPr>
           <w:p>
             <w:pPr>
               <w:spacing w:line="240" w:lineRule="atLeast"/>
             </w:pPr>
+            <w:r>
+              <w:t>Klaar</w:t>
+            </w:r>
           </w:p>
         </w:tc>
         <w:tc>
           <w:tcPr>
-            <w:tcW w:w="309" w:type="dxa"/>
+            <w:tcW w:w="1266" w:type="dxa"/>
           </w:tcPr>
           <w:p>
             <w:pPr>
               <w:spacing w:line="240" w:lineRule="atLeast"/>
             </w:pPr>
+            <w:r>
+              <w:t>Gepubliceerd</w:t>
+            </w:r>
           </w:p>
         </w:tc>
       </w:tr>
       <w:tr>
         <w:tc>
           <w:tcPr>
-            <w:tcW w:w="5319" w:type="dxa"/>
+            <w:tcW w:w="4456" w:type="dxa"/>
           </w:tcPr>
           <w:p>
             <w:pPr>
@@ -601,33 +591,22 @@
                 <w:rPr>
                   <w:rStyle w:val="Hyperlink"/>
                 </w:rPr>
-                <w:t>IMKL versie 3.0rc</w:t>
-              </w:r>
-              <w:r>
-                <w:rPr>
-                  <w:rStyle w:val="Hyperlink"/>
-                </w:rPr>
-                <w:t>2</w:t>
+                <w:t>IMKL versie 3.0</w:t>
               </w:r>
             </w:hyperlink>
           </w:p>
         </w:tc>
         <w:tc>
           <w:tcPr>
-            <w:tcW w:w="3297" w:type="dxa"/>
+            <w:tcW w:w="2892" w:type="dxa"/>
           </w:tcPr>
           <w:p>
             <w:pPr>
               <w:spacing w:line="240" w:lineRule="atLeast"/>
             </w:pPr>
             <w:r>
-              <w:t xml:space="preserve">IMKL </w:t>
+              <w:t>IMKL informatiemodel</w:t>
             </w:r>
-            <w:proofErr w:type="spellStart"/>
-            <w:r>
-              <w:t>informatiemodel</w:t>
-            </w:r>
-            <w:proofErr w:type="spellEnd"/>
             <w:r>
               <w:t>.</w:t>
             </w:r>
@@ -651,35 +630,32 @@
         </w:tc>
         <w:tc>
           <w:tcPr>
-            <w:tcW w:w="424" w:type="dxa"/>
+            <w:tcW w:w="735" w:type="dxa"/>
           </w:tcPr>
           <w:p>
             <w:pPr>
               <w:spacing w:line="240" w:lineRule="atLeast"/>
             </w:pPr>
             <w:r>
-              <w:t>KLAAR</w:t>
+              <w:t>x</w:t>
             </w:r>
           </w:p>
         </w:tc>
         <w:tc>
           <w:tcPr>
-            <w:tcW w:w="309" w:type="dxa"/>
+            <w:tcW w:w="1266" w:type="dxa"/>
           </w:tcPr>
           <w:p>
             <w:pPr>
               <w:spacing w:line="240" w:lineRule="atLeast"/>
             </w:pPr>
-            <w:r>
-              <w:t>NOG PUB</w:t>
-            </w:r>
           </w:p>
         </w:tc>
       </w:tr>
       <w:tr>
         <w:tc>
           <w:tcPr>
-            <w:tcW w:w="5319" w:type="dxa"/>
+            <w:tcW w:w="4456" w:type="dxa"/>
           </w:tcPr>
           <w:p>
             <w:pPr>
@@ -692,7 +668,7 @@
         </w:tc>
         <w:tc>
           <w:tcPr>
-            <w:tcW w:w="3297" w:type="dxa"/>
+            <w:tcW w:w="2892" w:type="dxa"/>
           </w:tcPr>
           <w:p>
             <w:pPr>
@@ -713,20 +689,20 @@
         </w:tc>
         <w:tc>
           <w:tcPr>
-            <w:tcW w:w="424" w:type="dxa"/>
+            <w:tcW w:w="735" w:type="dxa"/>
           </w:tcPr>
           <w:p>
             <w:pPr>
               <w:spacing w:line="240" w:lineRule="atLeast"/>
             </w:pPr>
             <w:r>
-              <w:t>KLAAR</w:t>
+              <w:t>x</w:t>
             </w:r>
           </w:p>
         </w:tc>
         <w:tc>
           <w:tcPr>
-            <w:tcW w:w="309" w:type="dxa"/>
+            <w:tcW w:w="1266" w:type="dxa"/>
           </w:tcPr>
           <w:p>
             <w:pPr>
@@ -738,7 +714,7 @@
       <w:tr>
         <w:tc>
           <w:tcPr>
-            <w:tcW w:w="5319" w:type="dxa"/>
+            <w:tcW w:w="4456" w:type="dxa"/>
           </w:tcPr>
           <w:p>
             <w:pPr>
@@ -749,32 +725,14 @@
                 <w:rPr>
                   <w:rStyle w:val="Hyperlink"/>
                 </w:rPr>
-                <w:t>PMKL ve</w:t>
-              </w:r>
-              <w:r>
-                <w:rPr>
-                  <w:rStyle w:val="Hyperlink"/>
-                </w:rPr>
-                <w:t>r</w:t>
-              </w:r>
-              <w:r>
-                <w:rPr>
-                  <w:rStyle w:val="Hyperlink"/>
-                </w:rPr>
-                <w:t>sie 3.0rc</w:t>
-              </w:r>
-              <w:r>
-                <w:rPr>
-                  <w:rStyle w:val="Hyperlink"/>
-                </w:rPr>
-                <w:t>2</w:t>
+                <w:t>PMKL versie 3.0</w:t>
               </w:r>
             </w:hyperlink>
           </w:p>
         </w:tc>
         <w:tc>
           <w:tcPr>
-            <w:tcW w:w="3297" w:type="dxa"/>
+            <w:tcW w:w="2892" w:type="dxa"/>
           </w:tcPr>
           <w:p>
             <w:pPr>
@@ -800,29 +758,27 @@
         </w:tc>
         <w:tc>
           <w:tcPr>
-            <w:tcW w:w="424" w:type="dxa"/>
-          </w:tcPr>
-          <w:p>
-            <w:pPr>
-              <w:spacing w:line="240" w:lineRule="atLeast"/>
-            </w:pPr>
-            <w:proofErr w:type="spellStart"/>
-            <w:r>
-              <w:t>kLAAR</w:t>
-            </w:r>
-            <w:proofErr w:type="spellEnd"/>
-          </w:p>
-        </w:tc>
-        <w:tc>
-          <w:tcPr>
-            <w:tcW w:w="309" w:type="dxa"/>
+            <w:tcW w:w="735" w:type="dxa"/>
           </w:tcPr>
           <w:p>
             <w:pPr>
               <w:spacing w:line="240" w:lineRule="atLeast"/>
             </w:pPr>
             <w:r>
-              <w:t>NOG RESPEC</w:t>
+              <w:t>x</w:t>
+            </w:r>
+          </w:p>
+        </w:tc>
+        <w:tc>
+          <w:tcPr>
+            <w:tcW w:w="1266" w:type="dxa"/>
+          </w:tcPr>
+          <w:p>
+            <w:pPr>
+              <w:spacing w:line="240" w:lineRule="atLeast"/>
+            </w:pPr>
+            <w:r>
+              <w:t>x</w:t>
             </w:r>
           </w:p>
         </w:tc>
@@ -830,7 +786,7 @@
       <w:tr>
         <w:tc>
           <w:tcPr>
-            <w:tcW w:w="5319" w:type="dxa"/>
+            <w:tcW w:w="4456" w:type="dxa"/>
           </w:tcPr>
           <w:p>
             <w:pPr>
@@ -841,48 +797,40 @@
                 <w:rPr>
                   <w:rStyle w:val="Hyperlink"/>
                 </w:rPr>
-                <w:t>IMKL-ExtraRegels-3.0rc-intern</w:t>
+                <w:t>IMKL-ExtraRegels-3.0</w:t>
               </w:r>
             </w:hyperlink>
           </w:p>
         </w:tc>
         <w:tc>
           <w:tcPr>
-            <w:tcW w:w="3297" w:type="dxa"/>
+            <w:tcW w:w="2892" w:type="dxa"/>
           </w:tcPr>
           <w:p>
             <w:pPr>
               <w:spacing w:line="240" w:lineRule="atLeast"/>
             </w:pPr>
             <w:r>
-              <w:t>Extra modelregels voor validatie op bestanden</w:t>
-            </w:r>
-            <w:r>
-              <w:t>. Onder 3.0.0rc1</w:t>
-            </w:r>
-            <w:r>
-              <w:t>.</w:t>
+              <w:t>Extra modelregels voor validatie op bestanden. Onder 3.0.0rc1.</w:t>
             </w:r>
           </w:p>
         </w:tc>
         <w:tc>
           <w:tcPr>
-            <w:tcW w:w="424" w:type="dxa"/>
+            <w:tcW w:w="735" w:type="dxa"/>
           </w:tcPr>
           <w:p>
             <w:pPr>
               <w:spacing w:line="240" w:lineRule="atLeast"/>
             </w:pPr>
-            <w:proofErr w:type="spellStart"/>
             <w:r>
-              <w:t>kLAAR</w:t>
+              <w:t>x</w:t>
             </w:r>
-            <w:proofErr w:type="spellEnd"/>
           </w:p>
         </w:tc>
         <w:tc>
           <w:tcPr>
-            <w:tcW w:w="309" w:type="dxa"/>
+            <w:tcW w:w="1266" w:type="dxa"/>
           </w:tcPr>
           <w:p>
             <w:pPr>
@@ -894,7 +842,7 @@
       <w:tr>
         <w:tc>
           <w:tcPr>
-            <w:tcW w:w="5319" w:type="dxa"/>
+            <w:tcW w:w="4456" w:type="dxa"/>
           </w:tcPr>
           <w:p>
             <w:pPr>
@@ -905,26 +853,14 @@
                 <w:rPr>
                   <w:rStyle w:val="Hyperlink"/>
                 </w:rPr>
-                <w:t>3.0.0rc</w:t>
-              </w:r>
-              <w:r>
-                <w:rPr>
-                  <w:rStyle w:val="Hyperlink"/>
-                </w:rPr>
-                <w:t>2</w:t>
-              </w:r>
-              <w:r>
-                <w:rPr>
-                  <w:rStyle w:val="Hyperlink"/>
-                </w:rPr>
-                <w:t>/symbool</w:t>
+                <w:t>3.0.0/symbool</w:t>
               </w:r>
             </w:hyperlink>
           </w:p>
         </w:tc>
         <w:tc>
           <w:tcPr>
-            <w:tcW w:w="3297" w:type="dxa"/>
+            <w:tcW w:w="2892" w:type="dxa"/>
           </w:tcPr>
           <w:p>
             <w:pPr>
@@ -937,22 +873,20 @@
         </w:tc>
         <w:tc>
           <w:tcPr>
-            <w:tcW w:w="424" w:type="dxa"/>
+            <w:tcW w:w="735" w:type="dxa"/>
           </w:tcPr>
           <w:p>
             <w:pPr>
               <w:spacing w:line="240" w:lineRule="atLeast"/>
             </w:pPr>
-            <w:proofErr w:type="spellStart"/>
             <w:r>
-              <w:t>kLAAR</w:t>
+              <w:t>x</w:t>
             </w:r>
-            <w:proofErr w:type="spellEnd"/>
           </w:p>
         </w:tc>
         <w:tc>
           <w:tcPr>
-            <w:tcW w:w="309" w:type="dxa"/>
+            <w:tcW w:w="1266" w:type="dxa"/>
           </w:tcPr>
           <w:p>
             <w:pPr>
@@ -964,7 +898,7 @@
       <w:tr>
         <w:tc>
           <w:tcPr>
-            <w:tcW w:w="5319" w:type="dxa"/>
+            <w:tcW w:w="4456" w:type="dxa"/>
           </w:tcPr>
           <w:p>
             <w:pPr>
@@ -975,59 +909,40 @@
                 <w:rPr>
                   <w:rStyle w:val="Hyperlink"/>
                 </w:rPr>
-                <w:t>3.0.0rc</w:t>
-              </w:r>
-              <w:r>
-                <w:rPr>
-                  <w:rStyle w:val="Hyperlink"/>
-                </w:rPr>
-                <w:t>2</w:t>
-              </w:r>
-              <w:r>
-                <w:rPr>
-                  <w:rStyle w:val="Hyperlink"/>
-                </w:rPr>
-                <w:t>/visualisatie</w:t>
+                <w:t>3.0.0/visualisatie</w:t>
               </w:r>
             </w:hyperlink>
           </w:p>
         </w:tc>
         <w:tc>
           <w:tcPr>
-            <w:tcW w:w="3297" w:type="dxa"/>
+            <w:tcW w:w="2892" w:type="dxa"/>
           </w:tcPr>
           <w:p>
             <w:pPr>
               <w:spacing w:line="240" w:lineRule="atLeast"/>
             </w:pPr>
-            <w:proofErr w:type="spellStart"/>
             <w:r>
-              <w:t>SLD’s</w:t>
-            </w:r>
-            <w:proofErr w:type="spellEnd"/>
-            <w:r>
-              <w:t xml:space="preserve"> voor visualisatie</w:t>
+              <w:t>SLD’s voor visualisatie</w:t>
             </w:r>
           </w:p>
         </w:tc>
         <w:tc>
           <w:tcPr>
-            <w:tcW w:w="424" w:type="dxa"/>
+            <w:tcW w:w="735" w:type="dxa"/>
           </w:tcPr>
           <w:p>
             <w:pPr>
               <w:spacing w:line="240" w:lineRule="atLeast"/>
             </w:pPr>
-            <w:proofErr w:type="spellStart"/>
             <w:r>
-              <w:t>kLAAR</w:t>
+              <w:t>x</w:t>
             </w:r>
-            <w:proofErr w:type="spellEnd"/>
           </w:p>
         </w:tc>
         <w:tc>
           <w:tcPr>
-            <w:tcW w:w="309" w:type="dxa"/>
+            <w:tcW w:w="1266" w:type="dxa"/>
           </w:tcPr>
           <w:p>
             <w:pPr>
@@ -1039,7 +954,7 @@
       <w:tr>
         <w:tc>
           <w:tcPr>
-            <w:tcW w:w="5319" w:type="dxa"/>
+            <w:tcW w:w="4456" w:type="dxa"/>
           </w:tcPr>
           <w:p>
             <w:pPr>
@@ -1050,79 +965,40 @@
                 <w:rPr>
                   <w:rStyle w:val="Hyperlink"/>
                 </w:rPr>
-                <w:t>3.0.0rc</w:t>
-              </w:r>
-              <w:r>
-                <w:rPr>
-                  <w:rStyle w:val="Hyperlink"/>
-                </w:rPr>
-                <w:t>2</w:t>
-              </w:r>
-              <w:r>
-                <w:rPr>
-                  <w:rStyle w:val="Hyperlink"/>
-                </w:rPr>
-                <w:t>/</w:t>
-              </w:r>
-              <w:proofErr w:type="spellStart"/>
-              <w:r>
-                <w:rPr>
-                  <w:rStyle w:val="Hyperlink"/>
-                </w:rPr>
-                <w:t>waardelijst</w:t>
-              </w:r>
-              <w:proofErr w:type="spellEnd"/>
-              <w:r>
-                <w:rPr>
-                  <w:rStyle w:val="Hyperlink"/>
-                </w:rPr>
-                <w:t>/</w:t>
+                <w:t>3.0.0/waardelijst/</w:t>
               </w:r>
             </w:hyperlink>
           </w:p>
         </w:tc>
         <w:tc>
           <w:tcPr>
-            <w:tcW w:w="3297" w:type="dxa"/>
+            <w:tcW w:w="2892" w:type="dxa"/>
           </w:tcPr>
           <w:p>
             <w:pPr>
               <w:spacing w:line="240" w:lineRule="atLeast"/>
             </w:pPr>
             <w:r>
-              <w:t xml:space="preserve">Waardelijsten van </w:t>
+              <w:t>Waardelijsten van imkl in excel</w:t>
             </w:r>
-            <w:proofErr w:type="spellStart"/>
-            <w:r>
-              <w:t>imkl</w:t>
-            </w:r>
-            <w:proofErr w:type="spellEnd"/>
-            <w:r>
-              <w:t xml:space="preserve"> in </w:t>
-            </w:r>
-            <w:proofErr w:type="spellStart"/>
-            <w:r>
-              <w:t>excel</w:t>
-            </w:r>
-            <w:proofErr w:type="spellEnd"/>
           </w:p>
         </w:tc>
         <w:tc>
           <w:tcPr>
-            <w:tcW w:w="424" w:type="dxa"/>
+            <w:tcW w:w="735" w:type="dxa"/>
           </w:tcPr>
           <w:p>
             <w:pPr>
               <w:spacing w:line="240" w:lineRule="atLeast"/>
             </w:pPr>
             <w:r>
-              <w:t>KLAAR</w:t>
+              <w:t>x</w:t>
             </w:r>
           </w:p>
         </w:tc>
         <w:tc>
           <w:tcPr>
-            <w:tcW w:w="309" w:type="dxa"/>
+            <w:tcW w:w="1266" w:type="dxa"/>
           </w:tcPr>
           <w:p>
             <w:pPr>
@@ -1134,7 +1010,7 @@
       <w:tr>
         <w:tc>
           <w:tcPr>
-            <w:tcW w:w="5319" w:type="dxa"/>
+            <w:tcW w:w="4456" w:type="dxa"/>
           </w:tcPr>
           <w:p>
             <w:pPr>
@@ -1145,79 +1021,40 @@
                 <w:rPr>
                   <w:rStyle w:val="Hyperlink"/>
                 </w:rPr>
-                <w:t>3.0.0rc</w:t>
-              </w:r>
-              <w:r>
-                <w:rPr>
-                  <w:rStyle w:val="Hyperlink"/>
-                </w:rPr>
-                <w:t>2</w:t>
-              </w:r>
-              <w:r>
-                <w:rPr>
-                  <w:rStyle w:val="Hyperlink"/>
-                </w:rPr>
-                <w:t>/</w:t>
-              </w:r>
-              <w:r>
-                <w:rPr>
-                  <w:rStyle w:val="Hyperlink"/>
-                </w:rPr>
-                <w:t>GML schema/imkl-wibon-3.0rc</w:t>
-              </w:r>
-              <w:r>
-                <w:rPr>
-                  <w:rStyle w:val="Hyperlink"/>
-                </w:rPr>
-                <w:t>2</w:t>
-              </w:r>
-              <w:r>
-                <w:rPr>
-                  <w:rStyle w:val="Hyperlink"/>
-                </w:rPr>
-                <w:t>.xsd</w:t>
+                <w:t>3.0.0/GML schema/imkl-wibon-3.0.xsd</w:t>
               </w:r>
             </w:hyperlink>
           </w:p>
         </w:tc>
         <w:tc>
           <w:tcPr>
-            <w:tcW w:w="3297" w:type="dxa"/>
+            <w:tcW w:w="2892" w:type="dxa"/>
           </w:tcPr>
           <w:p>
             <w:pPr>
               <w:spacing w:line="240" w:lineRule="atLeast"/>
             </w:pPr>
             <w:r>
-              <w:t>GML/XML schema voor data-implementatie.</w:t>
-            </w:r>
-            <w:r>
-              <w:t xml:space="preserve"> Onder 3.0.0rc</w:t>
-            </w:r>
-            <w:r>
-              <w:t>2</w:t>
-            </w:r>
-            <w:r>
-              <w:t>.</w:t>
+              <w:t>GML/XML schema voor data-implementatie. Onder 3.0.0rc2.</w:t>
             </w:r>
           </w:p>
         </w:tc>
         <w:tc>
           <w:tcPr>
-            <w:tcW w:w="424" w:type="dxa"/>
+            <w:tcW w:w="735" w:type="dxa"/>
           </w:tcPr>
           <w:p>
             <w:pPr>
               <w:spacing w:line="240" w:lineRule="atLeast"/>
             </w:pPr>
             <w:r>
-              <w:t>KLAAR</w:t>
+              <w:t>x</w:t>
             </w:r>
           </w:p>
         </w:tc>
         <w:tc>
           <w:tcPr>
-            <w:tcW w:w="309" w:type="dxa"/>
+            <w:tcW w:w="1266" w:type="dxa"/>
           </w:tcPr>
           <w:p>
             <w:pPr>
@@ -1229,7 +1066,7 @@
       <w:tr>
         <w:tc>
           <w:tcPr>
-            <w:tcW w:w="5319" w:type="dxa"/>
+            <w:tcW w:w="4456" w:type="dxa"/>
           </w:tcPr>
           <w:p>
             <w:pPr>
@@ -1237,12 +1074,14 @@
               <w:rPr>
                 <w:b/>
                 <w:bCs/>
+                <w:strike/>
               </w:rPr>
             </w:pPr>
             <w:r>
               <w:rPr>
                 <w:b/>
                 <w:bCs/>
+                <w:strike/>
               </w:rPr>
               <w:t>Nog n</w:t>
             </w:r>
@@ -1250,6 +1089,7 @@
               <w:rPr>
                 <w:b/>
                 <w:bCs/>
+                <w:strike/>
               </w:rPr>
               <w:t>iet opgeleverd:</w:t>
             </w:r>
@@ -1257,7 +1097,7 @@
         </w:tc>
         <w:tc>
           <w:tcPr>
-            <w:tcW w:w="3297" w:type="dxa"/>
+            <w:tcW w:w="2892" w:type="dxa"/>
           </w:tcPr>
           <w:p>
             <w:pPr>
@@ -1267,7 +1107,7 @@
         </w:tc>
         <w:tc>
           <w:tcPr>
-            <w:tcW w:w="424" w:type="dxa"/>
+            <w:tcW w:w="735" w:type="dxa"/>
           </w:tcPr>
           <w:p>
             <w:pPr>
@@ -1277,7 +1117,7 @@
         </w:tc>
         <w:tc>
           <w:tcPr>
-            <w:tcW w:w="309" w:type="dxa"/>
+            <w:tcW w:w="1266" w:type="dxa"/>
           </w:tcPr>
           <w:p>
             <w:pPr>
@@ -1289,63 +1129,46 @@
       <w:tr>
         <w:tc>
           <w:tcPr>
-            <w:tcW w:w="5319" w:type="dxa"/>
+            <w:tcW w:w="4456" w:type="dxa"/>
           </w:tcPr>
           <w:p>
             <w:pPr>
               <w:spacing w:line="240" w:lineRule="atLeast"/>
             </w:pPr>
             <w:r>
-              <w:t>I</w:t>
-            </w:r>
-            <w:r>
-              <w:t>mkl</w:t>
-            </w:r>
-            <w:r>
-              <w:t>-waardelijsten-</w:t>
-            </w:r>
-            <w:r>
-              <w:t>3</w:t>
-            </w:r>
-            <w:r>
-              <w:t>0rc1</w:t>
-            </w:r>
-            <w:r>
-              <w:t>.rdf</w:t>
+              <w:t>Imkl-waardelijsten-30.rdf</w:t>
             </w:r>
           </w:p>
         </w:tc>
         <w:tc>
           <w:tcPr>
-            <w:tcW w:w="3297" w:type="dxa"/>
+            <w:tcW w:w="2892" w:type="dxa"/>
           </w:tcPr>
           <w:p>
             <w:pPr>
               <w:spacing w:line="240" w:lineRule="atLeast"/>
             </w:pPr>
             <w:r>
-              <w:t xml:space="preserve">Waardelijst in </w:t>
+              <w:t>Waardelijst in rdf</w:t>
             </w:r>
-            <w:proofErr w:type="spellStart"/>
-            <w:r>
-              <w:t>rdf</w:t>
-            </w:r>
-            <w:proofErr w:type="spellEnd"/>
           </w:p>
         </w:tc>
         <w:tc>
           <w:tcPr>
-            <w:tcW w:w="424" w:type="dxa"/>
+            <w:tcW w:w="735" w:type="dxa"/>
           </w:tcPr>
           <w:p>
             <w:pPr>
               <w:spacing w:line="240" w:lineRule="atLeast"/>
             </w:pPr>
+            <w:r>
+              <w:t>x</w:t>
+            </w:r>
           </w:p>
         </w:tc>
         <w:tc>
           <w:tcPr>
-            <w:tcW w:w="309" w:type="dxa"/>
+            <w:tcW w:w="1266" w:type="dxa"/>
           </w:tcPr>
           <w:p>
             <w:pPr>
@@ -1360,48 +1183,46 @@
         </w:trPr>
         <w:tc>
           <w:tcPr>
-            <w:tcW w:w="5319" w:type="dxa"/>
+            <w:tcW w:w="4456" w:type="dxa"/>
           </w:tcPr>
           <w:p>
             <w:pPr>
               <w:spacing w:line="240" w:lineRule="atLeast"/>
             </w:pPr>
             <w:r>
-              <w:t>IMKL/PMKL volgorde attributen</w:t>
-            </w:r>
-            <w:r>
-              <w:t xml:space="preserve"> voor viewer</w:t>
+              <w:t>IMKL/PMKL volgorde attributen voor viewer</w:t>
             </w:r>
           </w:p>
         </w:tc>
         <w:tc>
           <w:tcPr>
-            <w:tcW w:w="3297" w:type="dxa"/>
+            <w:tcW w:w="2892" w:type="dxa"/>
           </w:tcPr>
           <w:p>
             <w:pPr>
               <w:spacing w:line="240" w:lineRule="atLeast"/>
             </w:pPr>
-            <w:proofErr w:type="spellStart"/>
             <w:r>
-              <w:t>todo</w:t>
+              <w:t>Spreadsheet in excel</w:t>
             </w:r>
-            <w:proofErr w:type="spellEnd"/>
           </w:p>
         </w:tc>
         <w:tc>
           <w:tcPr>
-            <w:tcW w:w="424" w:type="dxa"/>
+            <w:tcW w:w="735" w:type="dxa"/>
           </w:tcPr>
           <w:p>
             <w:pPr>
               <w:spacing w:line="240" w:lineRule="atLeast"/>
             </w:pPr>
+            <w:r>
+              <w:t>x</w:t>
+            </w:r>
           </w:p>
         </w:tc>
         <w:tc>
           <w:tcPr>
-            <w:tcW w:w="309" w:type="dxa"/>
+            <w:tcW w:w="1266" w:type="dxa"/>
           </w:tcPr>
           <w:p>
             <w:pPr>
@@ -1416,7 +1237,7 @@
         </w:trPr>
         <w:tc>
           <w:tcPr>
-            <w:tcW w:w="5319" w:type="dxa"/>
+            <w:tcW w:w="4456" w:type="dxa"/>
           </w:tcPr>
           <w:p>
             <w:pPr>
@@ -1434,34 +1255,21 @@
               <w:spacing w:line="240" w:lineRule="atLeast"/>
             </w:pPr>
             <w:r>
-              <w:t>En bron informatie daarvan (</w:t>
-            </w:r>
-            <w:proofErr w:type="spellStart"/>
-            <w:r>
-              <w:t>rdf</w:t>
-            </w:r>
-            <w:proofErr w:type="spellEnd"/>
-            <w:r>
-              <w:t>)</w:t>
+              <w:t>En bron informatie daarvan (rdf)</w:t>
             </w:r>
           </w:p>
         </w:tc>
         <w:tc>
           <w:tcPr>
-            <w:tcW w:w="3297" w:type="dxa"/>
+            <w:tcW w:w="2892" w:type="dxa"/>
           </w:tcPr>
           <w:p>
             <w:pPr>
               <w:spacing w:line="240" w:lineRule="atLeast"/>
             </w:pPr>
             <w:r>
-              <w:t xml:space="preserve">Alle concepten, definities in </w:t>
+              <w:t>Alle concepten, definities in rdf</w:t>
             </w:r>
-            <w:proofErr w:type="spellStart"/>
-            <w:r>
-              <w:t>rdf</w:t>
-            </w:r>
-            <w:proofErr w:type="spellEnd"/>
           </w:p>
           <w:p>
             <w:pPr>
@@ -1474,17 +1282,20 @@
         </w:tc>
         <w:tc>
           <w:tcPr>
-            <w:tcW w:w="424" w:type="dxa"/>
+            <w:tcW w:w="735" w:type="dxa"/>
           </w:tcPr>
           <w:p>
             <w:pPr>
               <w:spacing w:line="240" w:lineRule="atLeast"/>
             </w:pPr>
+            <w:r>
+              <w:t>x</w:t>
+            </w:r>
           </w:p>
         </w:tc>
         <w:tc>
           <w:tcPr>
-            <w:tcW w:w="309" w:type="dxa"/>
+            <w:tcW w:w="1266" w:type="dxa"/>
           </w:tcPr>
           <w:p>
             <w:pPr>
@@ -1517,7 +1328,7 @@
 </file>
 
 <file path=word/endnotes.xml><?xml version="1.0" encoding="utf-8"?>
-<w:endnotes xmlns:wpc="http://schemas.microsoft.com/office/word/2010/wordprocessingCanvas" xmlns:cx="http://schemas.microsoft.com/office/drawing/2014/chartex" xmlns:cx1="http://schemas.microsoft.com/office/drawing/2015/9/8/chartex" xmlns:cx2="http://schemas.microsoft.com/office/drawing/2015/10/21/chartex" xmlns:cx3="http://schemas.microsoft.com/office/drawing/2016/5/9/chartex" xmlns:cx4="http://schemas.microsoft.com/office/drawing/2016/5/10/chartex" xmlns:cx5="http://schemas.microsoft.com/office/drawing/2016/5/11/chartex" xmlns:cx6="http://schemas.microsoft.com/office/drawing/2016/5/12/chartex" xmlns:cx7="http://schemas.microsoft.com/office/drawing/2016/5/13/chartex" xmlns:cx8="http://schemas.microsoft.com/office/drawing/2016/5/14/chartex" xmlns:mc="http://schemas.openxmlformats.org/markup-compatibility/2006" xmlns:aink="http://schemas.microsoft.com/office/drawing/2016/ink" xmlns:am3d="http://schemas.microsoft.com/office/drawing/2017/model3d" xmlns:o="urn:schemas-microsoft-com:office:office" xmlns:oel="http://schemas.microsoft.com/office/2019/extlst" xmlns:r="http://schemas.openxmlformats.org/officeDocument/2006/relationships" xmlns:m="http://schemas.openxmlformats.org/officeDocument/2006/math" xmlns:v="urn:schemas-microsoft-com:vml" xmlns:wp14="http://schemas.microsoft.com/office/word/2010/wordprocessingDrawing" xmlns:wp="http://schemas.openxmlformats.org/drawingml/2006/wordprocessingDrawing" xmlns:w10="urn:schemas-microsoft-com:office:word" xmlns:w="http://schemas.openxmlformats.org/wordprocessingml/2006/main" xmlns:w14="http://schemas.microsoft.com/office/word/2010/wordml" xmlns:w15="http://schemas.microsoft.com/office/word/2012/wordml" xmlns:w16cex="http://schemas.microsoft.com/office/word/2018/wordml/cex" xmlns:w16cid="http://schemas.microsoft.com/office/word/2016/wordml/cid" xmlns:w16="http://schemas.microsoft.com/office/word/2018/wordml" xmlns:w16du="http://schemas.microsoft.com/office/word/2023/wordml/word16du" xmlns:w16sdtdh="http://schemas.microsoft.com/office/word/2020/wordml/sdtdatahash" xmlns:w16se="http://schemas.microsoft.com/office/word/2015/wordml/symex" xmlns:wpg="http://schemas.microsoft.com/office/word/2010/wordprocessingGroup" xmlns:wpi="http://schemas.microsoft.com/office/word/2010/wordprocessingInk" xmlns:wne="http://schemas.microsoft.com/office/word/2006/wordml" xmlns:wps="http://schemas.microsoft.com/office/word/2010/wordprocessingShape" mc:Ignorable="w14 w15 w16se w16cid w16 w16cex w16sdtdh w16du wp14">
+<w:endnotes xmlns:wpc="http://schemas.microsoft.com/office/word/2010/wordprocessingCanvas" xmlns:cx="http://schemas.microsoft.com/office/drawing/2014/chartex" xmlns:cx1="http://schemas.microsoft.com/office/drawing/2015/9/8/chartex" xmlns:cx2="http://schemas.microsoft.com/office/drawing/2015/10/21/chartex" xmlns:cx3="http://schemas.microsoft.com/office/drawing/2016/5/9/chartex" xmlns:cx4="http://schemas.microsoft.com/office/drawing/2016/5/10/chartex" xmlns:cx5="http://schemas.microsoft.com/office/drawing/2016/5/11/chartex" xmlns:cx6="http://schemas.microsoft.com/office/drawing/2016/5/12/chartex" xmlns:cx7="http://schemas.microsoft.com/office/drawing/2016/5/13/chartex" xmlns:cx8="http://schemas.microsoft.com/office/drawing/2016/5/14/chartex" xmlns:mc="http://schemas.openxmlformats.org/markup-compatibility/2006" xmlns:aink="http://schemas.microsoft.com/office/drawing/2016/ink" xmlns:am3d="http://schemas.microsoft.com/office/drawing/2017/model3d" xmlns:o="urn:schemas-microsoft-com:office:office" xmlns:oel="http://schemas.microsoft.com/office/2019/extlst" xmlns:r="http://schemas.openxmlformats.org/officeDocument/2006/relationships" xmlns:m="http://schemas.openxmlformats.org/officeDocument/2006/math" xmlns:v="urn:schemas-microsoft-com:vml" xmlns:wp14="http://schemas.microsoft.com/office/word/2010/wordprocessingDrawing" xmlns:wp="http://schemas.openxmlformats.org/drawingml/2006/wordprocessingDrawing" xmlns:w10="urn:schemas-microsoft-com:office:word" xmlns:w="http://schemas.openxmlformats.org/wordprocessingml/2006/main" xmlns:w14="http://schemas.microsoft.com/office/word/2010/wordml" xmlns:w15="http://schemas.microsoft.com/office/word/2012/wordml" xmlns:w16cex="http://schemas.microsoft.com/office/word/2018/wordml/cex" xmlns:w16cid="http://schemas.microsoft.com/office/word/2016/wordml/cid" xmlns:w16="http://schemas.microsoft.com/office/word/2018/wordml" xmlns:w16du="http://schemas.microsoft.com/office/word/2023/wordml/word16du" xmlns:w16sdtdh="http://schemas.microsoft.com/office/word/2020/wordml/sdtdatahash" xmlns:w16sdtfl="http://schemas.microsoft.com/office/word/2024/wordml/sdtformatlock" xmlns:w16se="http://schemas.microsoft.com/office/word/2015/wordml/symex" xmlns:wpg="http://schemas.microsoft.com/office/word/2010/wordprocessingGroup" xmlns:wpi="http://schemas.microsoft.com/office/word/2010/wordprocessingInk" xmlns:wne="http://schemas.microsoft.com/office/word/2006/wordml" xmlns:wps="http://schemas.microsoft.com/office/word/2010/wordprocessingShape" mc:Ignorable="w14 w15 w16se w16cid w16 w16cex w16sdtdh w16sdtfl w16du wp14">
   <w:endnote w:type="separator" w:id="-1">
     <w:p>
       <w:pPr>
@@ -1542,7 +1353,7 @@
 </file>
 
 <file path=word/footer1.xml><?xml version="1.0" encoding="utf-8"?>
-<w:ftr xmlns:wpc="http://schemas.microsoft.com/office/word/2010/wordprocessingCanvas" xmlns:cx="http://schemas.microsoft.com/office/drawing/2014/chartex" xmlns:cx1="http://schemas.microsoft.com/office/drawing/2015/9/8/chartex" xmlns:cx2="http://schemas.microsoft.com/office/drawing/2015/10/21/chartex" xmlns:cx3="http://schemas.microsoft.com/office/drawing/2016/5/9/chartex" xmlns:cx4="http://schemas.microsoft.com/office/drawing/2016/5/10/chartex" xmlns:cx5="http://schemas.microsoft.com/office/drawing/2016/5/11/chartex" xmlns:cx6="http://schemas.microsoft.com/office/drawing/2016/5/12/chartex" xmlns:cx7="http://schemas.microsoft.com/office/drawing/2016/5/13/chartex" xmlns:cx8="http://schemas.microsoft.com/office/drawing/2016/5/14/chartex" xmlns:mc="http://schemas.openxmlformats.org/markup-compatibility/2006" xmlns:aink="http://schemas.microsoft.com/office/drawing/2016/ink" xmlns:am3d="http://schemas.microsoft.com/office/drawing/2017/model3d" xmlns:o="urn:schemas-microsoft-com:office:office" xmlns:oel="http://schemas.microsoft.com/office/2019/extlst" xmlns:r="http://schemas.openxmlformats.org/officeDocument/2006/relationships" xmlns:m="http://schemas.openxmlformats.org/officeDocument/2006/math" xmlns:v="urn:schemas-microsoft-com:vml" xmlns:wp14="http://schemas.microsoft.com/office/word/2010/wordprocessingDrawing" xmlns:wp="http://schemas.openxmlformats.org/drawingml/2006/wordprocessingDrawing" xmlns:w10="urn:schemas-microsoft-com:office:word" xmlns:w="http://schemas.openxmlformats.org/wordprocessingml/2006/main" xmlns:w14="http://schemas.microsoft.com/office/word/2010/wordml" xmlns:w15="http://schemas.microsoft.com/office/word/2012/wordml" xmlns:w16cex="http://schemas.microsoft.com/office/word/2018/wordml/cex" xmlns:w16cid="http://schemas.microsoft.com/office/word/2016/wordml/cid" xmlns:w16="http://schemas.microsoft.com/office/word/2018/wordml" xmlns:w16du="http://schemas.microsoft.com/office/word/2023/wordml/word16du" xmlns:w16sdtdh="http://schemas.microsoft.com/office/word/2020/wordml/sdtdatahash" xmlns:w16se="http://schemas.microsoft.com/office/word/2015/wordml/symex" xmlns:wpg="http://schemas.microsoft.com/office/word/2010/wordprocessingGroup" xmlns:wpi="http://schemas.microsoft.com/office/word/2010/wordprocessingInk" xmlns:wne="http://schemas.microsoft.com/office/word/2006/wordml" xmlns:wps="http://schemas.microsoft.com/office/word/2010/wordprocessingShape" mc:Ignorable="w14 w15 w16se w16cid w16 w16cex w16sdtdh w16du wp14">
+<w:ftr xmlns:wpc="http://schemas.microsoft.com/office/word/2010/wordprocessingCanvas" xmlns:cx="http://schemas.microsoft.com/office/drawing/2014/chartex" xmlns:cx1="http://schemas.microsoft.com/office/drawing/2015/9/8/chartex" xmlns:cx2="http://schemas.microsoft.com/office/drawing/2015/10/21/chartex" xmlns:cx3="http://schemas.microsoft.com/office/drawing/2016/5/9/chartex" xmlns:cx4="http://schemas.microsoft.com/office/drawing/2016/5/10/chartex" xmlns:cx5="http://schemas.microsoft.com/office/drawing/2016/5/11/chartex" xmlns:cx6="http://schemas.microsoft.com/office/drawing/2016/5/12/chartex" xmlns:cx7="http://schemas.microsoft.com/office/drawing/2016/5/13/chartex" xmlns:cx8="http://schemas.microsoft.com/office/drawing/2016/5/14/chartex" xmlns:mc="http://schemas.openxmlformats.org/markup-compatibility/2006" xmlns:aink="http://schemas.microsoft.com/office/drawing/2016/ink" xmlns:am3d="http://schemas.microsoft.com/office/drawing/2017/model3d" xmlns:o="urn:schemas-microsoft-com:office:office" xmlns:oel="http://schemas.microsoft.com/office/2019/extlst" xmlns:r="http://schemas.openxmlformats.org/officeDocument/2006/relationships" xmlns:m="http://schemas.openxmlformats.org/officeDocument/2006/math" xmlns:v="urn:schemas-microsoft-com:vml" xmlns:wp14="http://schemas.microsoft.com/office/word/2010/wordprocessingDrawing" xmlns:wp="http://schemas.openxmlformats.org/drawingml/2006/wordprocessingDrawing" xmlns:w10="urn:schemas-microsoft-com:office:word" xmlns:w="http://schemas.openxmlformats.org/wordprocessingml/2006/main" xmlns:w14="http://schemas.microsoft.com/office/word/2010/wordml" xmlns:w15="http://schemas.microsoft.com/office/word/2012/wordml" xmlns:w16cex="http://schemas.microsoft.com/office/word/2018/wordml/cex" xmlns:w16cid="http://schemas.microsoft.com/office/word/2016/wordml/cid" xmlns:w16="http://schemas.microsoft.com/office/word/2018/wordml" xmlns:w16du="http://schemas.microsoft.com/office/word/2023/wordml/word16du" xmlns:w16sdtdh="http://schemas.microsoft.com/office/word/2020/wordml/sdtdatahash" xmlns:w16sdtfl="http://schemas.microsoft.com/office/word/2024/wordml/sdtformatlock" xmlns:w16se="http://schemas.microsoft.com/office/word/2015/wordml/symex" xmlns:wpg="http://schemas.microsoft.com/office/word/2010/wordprocessingGroup" xmlns:wpi="http://schemas.microsoft.com/office/word/2010/wordprocessingInk" xmlns:wne="http://schemas.microsoft.com/office/word/2006/wordml" xmlns:wps="http://schemas.microsoft.com/office/word/2010/wordprocessingShape" mc:Ignorable="w14 w15 w16se w16cid w16 w16cex w16sdtdh w16sdtfl w16du wp14">
   <w:p>
     <w:pPr>
       <w:pStyle w:val="Voettekst"/>
@@ -1552,7 +1363,7 @@
 </file>
 
 <file path=word/footer2.xml><?xml version="1.0" encoding="utf-8"?>
-<w:ftr xmlns:wpc="http://schemas.microsoft.com/office/word/2010/wordprocessingCanvas" xmlns:cx="http://schemas.microsoft.com/office/drawing/2014/chartex" xmlns:cx1="http://schemas.microsoft.com/office/drawing/2015/9/8/chartex" xmlns:cx2="http://schemas.microsoft.com/office/drawing/2015/10/21/chartex" xmlns:cx3="http://schemas.microsoft.com/office/drawing/2016/5/9/chartex" xmlns:cx4="http://schemas.microsoft.com/office/drawing/2016/5/10/chartex" xmlns:cx5="http://schemas.microsoft.com/office/drawing/2016/5/11/chartex" xmlns:cx6="http://schemas.microsoft.com/office/drawing/2016/5/12/chartex" xmlns:cx7="http://schemas.microsoft.com/office/drawing/2016/5/13/chartex" xmlns:cx8="http://schemas.microsoft.com/office/drawing/2016/5/14/chartex" xmlns:mc="http://schemas.openxmlformats.org/markup-compatibility/2006" xmlns:aink="http://schemas.microsoft.com/office/drawing/2016/ink" xmlns:am3d="http://schemas.microsoft.com/office/drawing/2017/model3d" xmlns:o="urn:schemas-microsoft-com:office:office" xmlns:oel="http://schemas.microsoft.com/office/2019/extlst" xmlns:r="http://schemas.openxmlformats.org/officeDocument/2006/relationships" xmlns:m="http://schemas.openxmlformats.org/officeDocument/2006/math" xmlns:v="urn:schemas-microsoft-com:vml" xmlns:wp14="http://schemas.microsoft.com/office/word/2010/wordprocessingDrawing" xmlns:wp="http://schemas.openxmlformats.org/drawingml/2006/wordprocessingDrawing" xmlns:w10="urn:schemas-microsoft-com:office:word" xmlns:w="http://schemas.openxmlformats.org/wordprocessingml/2006/main" xmlns:w14="http://schemas.microsoft.com/office/word/2010/wordml" xmlns:w15="http://schemas.microsoft.com/office/word/2012/wordml" xmlns:w16cex="http://schemas.microsoft.com/office/word/2018/wordml/cex" xmlns:w16cid="http://schemas.microsoft.com/office/word/2016/wordml/cid" xmlns:w16="http://schemas.microsoft.com/office/word/2018/wordml" xmlns:w16du="http://schemas.microsoft.com/office/word/2023/wordml/word16du" xmlns:w16sdtdh="http://schemas.microsoft.com/office/word/2020/wordml/sdtdatahash" xmlns:w16se="http://schemas.microsoft.com/office/word/2015/wordml/symex" xmlns:wpg="http://schemas.microsoft.com/office/word/2010/wordprocessingGroup" xmlns:wpi="http://schemas.microsoft.com/office/word/2010/wordprocessingInk" xmlns:wne="http://schemas.microsoft.com/office/word/2006/wordml" xmlns:wps="http://schemas.microsoft.com/office/word/2010/wordprocessingShape" mc:Ignorable="w14 w15 w16se w16cid w16 w16cex w16sdtdh w16du wp14">
+<w:ftr xmlns:wpc="http://schemas.microsoft.com/office/word/2010/wordprocessingCanvas" xmlns:cx="http://schemas.microsoft.com/office/drawing/2014/chartex" xmlns:cx1="http://schemas.microsoft.com/office/drawing/2015/9/8/chartex" xmlns:cx2="http://schemas.microsoft.com/office/drawing/2015/10/21/chartex" xmlns:cx3="http://schemas.microsoft.com/office/drawing/2016/5/9/chartex" xmlns:cx4="http://schemas.microsoft.com/office/drawing/2016/5/10/chartex" xmlns:cx5="http://schemas.microsoft.com/office/drawing/2016/5/11/chartex" xmlns:cx6="http://schemas.microsoft.com/office/drawing/2016/5/12/chartex" xmlns:cx7="http://schemas.microsoft.com/office/drawing/2016/5/13/chartex" xmlns:cx8="http://schemas.microsoft.com/office/drawing/2016/5/14/chartex" xmlns:mc="http://schemas.openxmlformats.org/markup-compatibility/2006" xmlns:aink="http://schemas.microsoft.com/office/drawing/2016/ink" xmlns:am3d="http://schemas.microsoft.com/office/drawing/2017/model3d" xmlns:o="urn:schemas-microsoft-com:office:office" xmlns:oel="http://schemas.microsoft.com/office/2019/extlst" xmlns:r="http://schemas.openxmlformats.org/officeDocument/2006/relationships" xmlns:m="http://schemas.openxmlformats.org/officeDocument/2006/math" xmlns:v="urn:schemas-microsoft-com:vml" xmlns:wp14="http://schemas.microsoft.com/office/word/2010/wordprocessingDrawing" xmlns:wp="http://schemas.openxmlformats.org/drawingml/2006/wordprocessingDrawing" xmlns:w10="urn:schemas-microsoft-com:office:word" xmlns:w="http://schemas.openxmlformats.org/wordprocessingml/2006/main" xmlns:w14="http://schemas.microsoft.com/office/word/2010/wordml" xmlns:w15="http://schemas.microsoft.com/office/word/2012/wordml" xmlns:w16cex="http://schemas.microsoft.com/office/word/2018/wordml/cex" xmlns:w16cid="http://schemas.microsoft.com/office/word/2016/wordml/cid" xmlns:w16="http://schemas.microsoft.com/office/word/2018/wordml" xmlns:w16du="http://schemas.microsoft.com/office/word/2023/wordml/word16du" xmlns:w16sdtdh="http://schemas.microsoft.com/office/word/2020/wordml/sdtdatahash" xmlns:w16sdtfl="http://schemas.microsoft.com/office/word/2024/wordml/sdtformatlock" xmlns:w16se="http://schemas.microsoft.com/office/word/2015/wordml/symex" xmlns:wpg="http://schemas.microsoft.com/office/word/2010/wordprocessingGroup" xmlns:wpi="http://schemas.microsoft.com/office/word/2010/wordprocessingInk" xmlns:wne="http://schemas.microsoft.com/office/word/2006/wordml" xmlns:wps="http://schemas.microsoft.com/office/word/2010/wordprocessingShape" mc:Ignorable="w14 w15 w16se w16cid w16 w16cex w16sdtdh w16sdtfl w16du wp14">
   <w:p>
     <w:pPr>
       <w:pStyle w:val="Voettekst"/>
@@ -1577,7 +1388,7 @@
 </file>
 
 <file path=word/footer3.xml><?xml version="1.0" encoding="utf-8"?>
-<w:ftr xmlns:wpc="http://schemas.microsoft.com/office/word/2010/wordprocessingCanvas" xmlns:cx="http://schemas.microsoft.com/office/drawing/2014/chartex" xmlns:cx1="http://schemas.microsoft.com/office/drawing/2015/9/8/chartex" xmlns:cx2="http://schemas.microsoft.com/office/drawing/2015/10/21/chartex" xmlns:cx3="http://schemas.microsoft.com/office/drawing/2016/5/9/chartex" xmlns:cx4="http://schemas.microsoft.com/office/drawing/2016/5/10/chartex" xmlns:cx5="http://schemas.microsoft.com/office/drawing/2016/5/11/chartex" xmlns:cx6="http://schemas.microsoft.com/office/drawing/2016/5/12/chartex" xmlns:cx7="http://schemas.microsoft.com/office/drawing/2016/5/13/chartex" xmlns:cx8="http://schemas.microsoft.com/office/drawing/2016/5/14/chartex" xmlns:mc="http://schemas.openxmlformats.org/markup-compatibility/2006" xmlns:aink="http://schemas.microsoft.com/office/drawing/2016/ink" xmlns:am3d="http://schemas.microsoft.com/office/drawing/2017/model3d" xmlns:o="urn:schemas-microsoft-com:office:office" xmlns:oel="http://schemas.microsoft.com/office/2019/extlst" xmlns:r="http://schemas.openxmlformats.org/officeDocument/2006/relationships" xmlns:m="http://schemas.openxmlformats.org/officeDocument/2006/math" xmlns:v="urn:schemas-microsoft-com:vml" xmlns:wp14="http://schemas.microsoft.com/office/word/2010/wordprocessingDrawing" xmlns:wp="http://schemas.openxmlformats.org/drawingml/2006/wordprocessingDrawing" xmlns:w10="urn:schemas-microsoft-com:office:word" xmlns:w="http://schemas.openxmlformats.org/wordprocessingml/2006/main" xmlns:w14="http://schemas.microsoft.com/office/word/2010/wordml" xmlns:w15="http://schemas.microsoft.com/office/word/2012/wordml" xmlns:w16cex="http://schemas.microsoft.com/office/word/2018/wordml/cex" xmlns:w16cid="http://schemas.microsoft.com/office/word/2016/wordml/cid" xmlns:w16="http://schemas.microsoft.com/office/word/2018/wordml" xmlns:w16du="http://schemas.microsoft.com/office/word/2023/wordml/word16du" xmlns:w16sdtdh="http://schemas.microsoft.com/office/word/2020/wordml/sdtdatahash" xmlns:w16se="http://schemas.microsoft.com/office/word/2015/wordml/symex" xmlns:wpg="http://schemas.microsoft.com/office/word/2010/wordprocessingGroup" xmlns:wpi="http://schemas.microsoft.com/office/word/2010/wordprocessingInk" xmlns:wne="http://schemas.microsoft.com/office/word/2006/wordml" xmlns:wps="http://schemas.microsoft.com/office/word/2010/wordprocessingShape" mc:Ignorable="w14 w15 w16se w16cid w16 w16cex w16sdtdh w16du wp14">
+<w:ftr xmlns:wpc="http://schemas.microsoft.com/office/word/2010/wordprocessingCanvas" xmlns:cx="http://schemas.microsoft.com/office/drawing/2014/chartex" xmlns:cx1="http://schemas.microsoft.com/office/drawing/2015/9/8/chartex" xmlns:cx2="http://schemas.microsoft.com/office/drawing/2015/10/21/chartex" xmlns:cx3="http://schemas.microsoft.com/office/drawing/2016/5/9/chartex" xmlns:cx4="http://schemas.microsoft.com/office/drawing/2016/5/10/chartex" xmlns:cx5="http://schemas.microsoft.com/office/drawing/2016/5/11/chartex" xmlns:cx6="http://schemas.microsoft.com/office/drawing/2016/5/12/chartex" xmlns:cx7="http://schemas.microsoft.com/office/drawing/2016/5/13/chartex" xmlns:cx8="http://schemas.microsoft.com/office/drawing/2016/5/14/chartex" xmlns:mc="http://schemas.openxmlformats.org/markup-compatibility/2006" xmlns:aink="http://schemas.microsoft.com/office/drawing/2016/ink" xmlns:am3d="http://schemas.microsoft.com/office/drawing/2017/model3d" xmlns:o="urn:schemas-microsoft-com:office:office" xmlns:oel="http://schemas.microsoft.com/office/2019/extlst" xmlns:r="http://schemas.openxmlformats.org/officeDocument/2006/relationships" xmlns:m="http://schemas.openxmlformats.org/officeDocument/2006/math" xmlns:v="urn:schemas-microsoft-com:vml" xmlns:wp14="http://schemas.microsoft.com/office/word/2010/wordprocessingDrawing" xmlns:wp="http://schemas.openxmlformats.org/drawingml/2006/wordprocessingDrawing" xmlns:w10="urn:schemas-microsoft-com:office:word" xmlns:w="http://schemas.openxmlformats.org/wordprocessingml/2006/main" xmlns:w14="http://schemas.microsoft.com/office/word/2010/wordml" xmlns:w15="http://schemas.microsoft.com/office/word/2012/wordml" xmlns:w16cex="http://schemas.microsoft.com/office/word/2018/wordml/cex" xmlns:w16cid="http://schemas.microsoft.com/office/word/2016/wordml/cid" xmlns:w16="http://schemas.microsoft.com/office/word/2018/wordml" xmlns:w16du="http://schemas.microsoft.com/office/word/2023/wordml/word16du" xmlns:w16sdtdh="http://schemas.microsoft.com/office/word/2020/wordml/sdtdatahash" xmlns:w16sdtfl="http://schemas.microsoft.com/office/word/2024/wordml/sdtformatlock" xmlns:w16se="http://schemas.microsoft.com/office/word/2015/wordml/symex" xmlns:wpg="http://schemas.microsoft.com/office/word/2010/wordprocessingGroup" xmlns:wpi="http://schemas.microsoft.com/office/word/2010/wordprocessingInk" xmlns:wne="http://schemas.microsoft.com/office/word/2006/wordml" xmlns:wps="http://schemas.microsoft.com/office/word/2010/wordprocessingShape" mc:Ignorable="w14 w15 w16se w16cid w16 w16cex w16sdtdh w16sdtfl w16du wp14">
   <w:tbl>
     <w:tblPr>
       <w:tblW w:w="9000" w:type="dxa"/>
@@ -1753,37 +1564,12 @@
               <w:szCs w:val="12"/>
             </w:rPr>
           </w:pPr>
-          <w:proofErr w:type="spellStart"/>
           <w:r>
             <w:rPr>
               <w:sz w:val="12"/>
               <w:szCs w:val="12"/>
             </w:rPr>
-            <w:t>Barchman</w:t>
-          </w:r>
-          <w:proofErr w:type="spellEnd"/>
-          <w:r>
-            <w:rPr>
-              <w:sz w:val="12"/>
-              <w:szCs w:val="12"/>
-            </w:rPr>
-            <w:t xml:space="preserve"> </w:t>
-          </w:r>
-          <w:proofErr w:type="spellStart"/>
-          <w:r>
-            <w:rPr>
-              <w:sz w:val="12"/>
-              <w:szCs w:val="12"/>
-            </w:rPr>
-            <w:t>Wuytierslaan</w:t>
-          </w:r>
-          <w:proofErr w:type="spellEnd"/>
-          <w:r>
-            <w:rPr>
-              <w:sz w:val="12"/>
-              <w:szCs w:val="12"/>
-            </w:rPr>
-            <w:t xml:space="preserve"> 10</w:t>
+            <w:t>Barchman Wuytierslaan 10</w:t>
           </w:r>
         </w:p>
       </w:tc>
@@ -1914,7 +1700,7 @@
 </file>
 
 <file path=word/footnotes.xml><?xml version="1.0" encoding="utf-8"?>
-<w:footnotes xmlns:wpc="http://schemas.microsoft.com/office/word/2010/wordprocessingCanvas" xmlns:cx="http://schemas.microsoft.com/office/drawing/2014/chartex" xmlns:cx1="http://schemas.microsoft.com/office/drawing/2015/9/8/chartex" xmlns:cx2="http://schemas.microsoft.com/office/drawing/2015/10/21/chartex" xmlns:cx3="http://schemas.microsoft.com/office/drawing/2016/5/9/chartex" xmlns:cx4="http://schemas.microsoft.com/office/drawing/2016/5/10/chartex" xmlns:cx5="http://schemas.microsoft.com/office/drawing/2016/5/11/chartex" xmlns:cx6="http://schemas.microsoft.com/office/drawing/2016/5/12/chartex" xmlns:cx7="http://schemas.microsoft.com/office/drawing/2016/5/13/chartex" xmlns:cx8="http://schemas.microsoft.com/office/drawing/2016/5/14/chartex" xmlns:mc="http://schemas.openxmlformats.org/markup-compatibility/2006" xmlns:aink="http://schemas.microsoft.com/office/drawing/2016/ink" xmlns:am3d="http://schemas.microsoft.com/office/drawing/2017/model3d" xmlns:o="urn:schemas-microsoft-com:office:office" xmlns:oel="http://schemas.microsoft.com/office/2019/extlst" xmlns:r="http://schemas.openxmlformats.org/officeDocument/2006/relationships" xmlns:m="http://schemas.openxmlformats.org/officeDocument/2006/math" xmlns:v="urn:schemas-microsoft-com:vml" xmlns:wp14="http://schemas.microsoft.com/office/word/2010/wordprocessingDrawing" xmlns:wp="http://schemas.openxmlformats.org/drawingml/2006/wordprocessingDrawing" xmlns:w10="urn:schemas-microsoft-com:office:word" xmlns:w="http://schemas.openxmlformats.org/wordprocessingml/2006/main" xmlns:w14="http://schemas.microsoft.com/office/word/2010/wordml" xmlns:w15="http://schemas.microsoft.com/office/word/2012/wordml" xmlns:w16cex="http://schemas.microsoft.com/office/word/2018/wordml/cex" xmlns:w16cid="http://schemas.microsoft.com/office/word/2016/wordml/cid" xmlns:w16="http://schemas.microsoft.com/office/word/2018/wordml" xmlns:w16du="http://schemas.microsoft.com/office/word/2023/wordml/word16du" xmlns:w16sdtdh="http://schemas.microsoft.com/office/word/2020/wordml/sdtdatahash" xmlns:w16se="http://schemas.microsoft.com/office/word/2015/wordml/symex" xmlns:wpg="http://schemas.microsoft.com/office/word/2010/wordprocessingGroup" xmlns:wpi="http://schemas.microsoft.com/office/word/2010/wordprocessingInk" xmlns:wne="http://schemas.microsoft.com/office/word/2006/wordml" xmlns:wps="http://schemas.microsoft.com/office/word/2010/wordprocessingShape" mc:Ignorable="w14 w15 w16se w16cid w16 w16cex w16sdtdh w16du wp14">
+<w:footnotes xmlns:wpc="http://schemas.microsoft.com/office/word/2010/wordprocessingCanvas" xmlns:cx="http://schemas.microsoft.com/office/drawing/2014/chartex" xmlns:cx1="http://schemas.microsoft.com/office/drawing/2015/9/8/chartex" xmlns:cx2="http://schemas.microsoft.com/office/drawing/2015/10/21/chartex" xmlns:cx3="http://schemas.microsoft.com/office/drawing/2016/5/9/chartex" xmlns:cx4="http://schemas.microsoft.com/office/drawing/2016/5/10/chartex" xmlns:cx5="http://schemas.microsoft.com/office/drawing/2016/5/11/chartex" xmlns:cx6="http://schemas.microsoft.com/office/drawing/2016/5/12/chartex" xmlns:cx7="http://schemas.microsoft.com/office/drawing/2016/5/13/chartex" xmlns:cx8="http://schemas.microsoft.com/office/drawing/2016/5/14/chartex" xmlns:mc="http://schemas.openxmlformats.org/markup-compatibility/2006" xmlns:aink="http://schemas.microsoft.com/office/drawing/2016/ink" xmlns:am3d="http://schemas.microsoft.com/office/drawing/2017/model3d" xmlns:o="urn:schemas-microsoft-com:office:office" xmlns:oel="http://schemas.microsoft.com/office/2019/extlst" xmlns:r="http://schemas.openxmlformats.org/officeDocument/2006/relationships" xmlns:m="http://schemas.openxmlformats.org/officeDocument/2006/math" xmlns:v="urn:schemas-microsoft-com:vml" xmlns:wp14="http://schemas.microsoft.com/office/word/2010/wordprocessingDrawing" xmlns:wp="http://schemas.openxmlformats.org/drawingml/2006/wordprocessingDrawing" xmlns:w10="urn:schemas-microsoft-com:office:word" xmlns:w="http://schemas.openxmlformats.org/wordprocessingml/2006/main" xmlns:w14="http://schemas.microsoft.com/office/word/2010/wordml" xmlns:w15="http://schemas.microsoft.com/office/word/2012/wordml" xmlns:w16cex="http://schemas.microsoft.com/office/word/2018/wordml/cex" xmlns:w16cid="http://schemas.microsoft.com/office/word/2016/wordml/cid" xmlns:w16="http://schemas.microsoft.com/office/word/2018/wordml" xmlns:w16du="http://schemas.microsoft.com/office/word/2023/wordml/word16du" xmlns:w16sdtdh="http://schemas.microsoft.com/office/word/2020/wordml/sdtdatahash" xmlns:w16sdtfl="http://schemas.microsoft.com/office/word/2024/wordml/sdtformatlock" xmlns:w16se="http://schemas.microsoft.com/office/word/2015/wordml/symex" xmlns:wpg="http://schemas.microsoft.com/office/word/2010/wordprocessingGroup" xmlns:wpi="http://schemas.microsoft.com/office/word/2010/wordprocessingInk" xmlns:wne="http://schemas.microsoft.com/office/word/2006/wordml" xmlns:wps="http://schemas.microsoft.com/office/word/2010/wordprocessingShape" mc:Ignorable="w14 w15 w16se w16cid w16 w16cex w16sdtdh w16sdtfl w16du wp14">
   <w:footnote w:type="separator" w:id="-1">
     <w:p>
       <w:pPr>
@@ -1939,7 +1725,7 @@
 </file>
 
 <file path=word/header1.xml><?xml version="1.0" encoding="utf-8"?>
-<w:hdr xmlns:wpc="http://schemas.microsoft.com/office/word/2010/wordprocessingCanvas" xmlns:cx="http://schemas.microsoft.com/office/drawing/2014/chartex" xmlns:cx1="http://schemas.microsoft.com/office/drawing/2015/9/8/chartex" xmlns:cx2="http://schemas.microsoft.com/office/drawing/2015/10/21/chartex" xmlns:cx3="http://schemas.microsoft.com/office/drawing/2016/5/9/chartex" xmlns:cx4="http://schemas.microsoft.com/office/drawing/2016/5/10/chartex" xmlns:cx5="http://schemas.microsoft.com/office/drawing/2016/5/11/chartex" xmlns:cx6="http://schemas.microsoft.com/office/drawing/2016/5/12/chartex" xmlns:cx7="http://schemas.microsoft.com/office/drawing/2016/5/13/chartex" xmlns:cx8="http://schemas.microsoft.com/office/drawing/2016/5/14/chartex" xmlns:mc="http://schemas.openxmlformats.org/markup-compatibility/2006" xmlns:aink="http://schemas.microsoft.com/office/drawing/2016/ink" xmlns:am3d="http://schemas.microsoft.com/office/drawing/2017/model3d" xmlns:o="urn:schemas-microsoft-com:office:office" xmlns:oel="http://schemas.microsoft.com/office/2019/extlst" xmlns:r="http://schemas.openxmlformats.org/officeDocument/2006/relationships" xmlns:m="http://schemas.openxmlformats.org/officeDocument/2006/math" xmlns:v="urn:schemas-microsoft-com:vml" xmlns:wp14="http://schemas.microsoft.com/office/word/2010/wordprocessingDrawing" xmlns:wp="http://schemas.openxmlformats.org/drawingml/2006/wordprocessingDrawing" xmlns:w10="urn:schemas-microsoft-com:office:word" xmlns:w="http://schemas.openxmlformats.org/wordprocessingml/2006/main" xmlns:w14="http://schemas.microsoft.com/office/word/2010/wordml" xmlns:w15="http://schemas.microsoft.com/office/word/2012/wordml" xmlns:w16cex="http://schemas.microsoft.com/office/word/2018/wordml/cex" xmlns:w16cid="http://schemas.microsoft.com/office/word/2016/wordml/cid" xmlns:w16="http://schemas.microsoft.com/office/word/2018/wordml" xmlns:w16du="http://schemas.microsoft.com/office/word/2023/wordml/word16du" xmlns:w16sdtdh="http://schemas.microsoft.com/office/word/2020/wordml/sdtdatahash" xmlns:w16se="http://schemas.microsoft.com/office/word/2015/wordml/symex" xmlns:wpg="http://schemas.microsoft.com/office/word/2010/wordprocessingGroup" xmlns:wpi="http://schemas.microsoft.com/office/word/2010/wordprocessingInk" xmlns:wne="http://schemas.microsoft.com/office/word/2006/wordml" xmlns:wps="http://schemas.microsoft.com/office/word/2010/wordprocessingShape" mc:Ignorable="w14 w15 w16se w16cid w16 w16cex w16sdtdh w16du wp14">
+<w:hdr xmlns:wpc="http://schemas.microsoft.com/office/word/2010/wordprocessingCanvas" xmlns:cx="http://schemas.microsoft.com/office/drawing/2014/chartex" xmlns:cx1="http://schemas.microsoft.com/office/drawing/2015/9/8/chartex" xmlns:cx2="http://schemas.microsoft.com/office/drawing/2015/10/21/chartex" xmlns:cx3="http://schemas.microsoft.com/office/drawing/2016/5/9/chartex" xmlns:cx4="http://schemas.microsoft.com/office/drawing/2016/5/10/chartex" xmlns:cx5="http://schemas.microsoft.com/office/drawing/2016/5/11/chartex" xmlns:cx6="http://schemas.microsoft.com/office/drawing/2016/5/12/chartex" xmlns:cx7="http://schemas.microsoft.com/office/drawing/2016/5/13/chartex" xmlns:cx8="http://schemas.microsoft.com/office/drawing/2016/5/14/chartex" xmlns:mc="http://schemas.openxmlformats.org/markup-compatibility/2006" xmlns:aink="http://schemas.microsoft.com/office/drawing/2016/ink" xmlns:am3d="http://schemas.microsoft.com/office/drawing/2017/model3d" xmlns:o="urn:schemas-microsoft-com:office:office" xmlns:oel="http://schemas.microsoft.com/office/2019/extlst" xmlns:r="http://schemas.openxmlformats.org/officeDocument/2006/relationships" xmlns:m="http://schemas.openxmlformats.org/officeDocument/2006/math" xmlns:v="urn:schemas-microsoft-com:vml" xmlns:wp14="http://schemas.microsoft.com/office/word/2010/wordprocessingDrawing" xmlns:wp="http://schemas.openxmlformats.org/drawingml/2006/wordprocessingDrawing" xmlns:w10="urn:schemas-microsoft-com:office:word" xmlns:w="http://schemas.openxmlformats.org/wordprocessingml/2006/main" xmlns:w14="http://schemas.microsoft.com/office/word/2010/wordml" xmlns:w15="http://schemas.microsoft.com/office/word/2012/wordml" xmlns:w16cex="http://schemas.microsoft.com/office/word/2018/wordml/cex" xmlns:w16cid="http://schemas.microsoft.com/office/word/2016/wordml/cid" xmlns:w16="http://schemas.microsoft.com/office/word/2018/wordml" xmlns:w16du="http://schemas.microsoft.com/office/word/2023/wordml/word16du" xmlns:w16sdtdh="http://schemas.microsoft.com/office/word/2020/wordml/sdtdatahash" xmlns:w16sdtfl="http://schemas.microsoft.com/office/word/2024/wordml/sdtformatlock" xmlns:w16se="http://schemas.microsoft.com/office/word/2015/wordml/symex" xmlns:wpg="http://schemas.microsoft.com/office/word/2010/wordprocessingGroup" xmlns:wpi="http://schemas.microsoft.com/office/word/2010/wordprocessingInk" xmlns:wne="http://schemas.microsoft.com/office/word/2006/wordml" xmlns:wps="http://schemas.microsoft.com/office/word/2010/wordprocessingShape" mc:Ignorable="w14 w15 w16se w16cid w16 w16cex w16sdtdh w16sdtfl w16du wp14">
   <w:p>
     <w:pPr>
       <w:pStyle w:val="Koptekst"/>
@@ -1949,7 +1735,7 @@
 </file>
 
 <file path=word/header2.xml><?xml version="1.0" encoding="utf-8"?>
-<w:hdr xmlns:wpc="http://schemas.microsoft.com/office/word/2010/wordprocessingCanvas" xmlns:cx="http://schemas.microsoft.com/office/drawing/2014/chartex" xmlns:cx1="http://schemas.microsoft.com/office/drawing/2015/9/8/chartex" xmlns:cx2="http://schemas.microsoft.com/office/drawing/2015/10/21/chartex" xmlns:cx3="http://schemas.microsoft.com/office/drawing/2016/5/9/chartex" xmlns:cx4="http://schemas.microsoft.com/office/drawing/2016/5/10/chartex" xmlns:cx5="http://schemas.microsoft.com/office/drawing/2016/5/11/chartex" xmlns:cx6="http://schemas.microsoft.com/office/drawing/2016/5/12/chartex" xmlns:cx7="http://schemas.microsoft.com/office/drawing/2016/5/13/chartex" xmlns:cx8="http://schemas.microsoft.com/office/drawing/2016/5/14/chartex" xmlns:mc="http://schemas.openxmlformats.org/markup-compatibility/2006" xmlns:aink="http://schemas.microsoft.com/office/drawing/2016/ink" xmlns:am3d="http://schemas.microsoft.com/office/drawing/2017/model3d" xmlns:o="urn:schemas-microsoft-com:office:office" xmlns:oel="http://schemas.microsoft.com/office/2019/extlst" xmlns:r="http://schemas.openxmlformats.org/officeDocument/2006/relationships" xmlns:m="http://schemas.openxmlformats.org/officeDocument/2006/math" xmlns:v="urn:schemas-microsoft-com:vml" xmlns:wp14="http://schemas.microsoft.com/office/word/2010/wordprocessingDrawing" xmlns:wp="http://schemas.openxmlformats.org/drawingml/2006/wordprocessingDrawing" xmlns:w10="urn:schemas-microsoft-com:office:word" xmlns:w="http://schemas.openxmlformats.org/wordprocessingml/2006/main" xmlns:w14="http://schemas.microsoft.com/office/word/2010/wordml" xmlns:w15="http://schemas.microsoft.com/office/word/2012/wordml" xmlns:w16cex="http://schemas.microsoft.com/office/word/2018/wordml/cex" xmlns:w16cid="http://schemas.microsoft.com/office/word/2016/wordml/cid" xmlns:w16="http://schemas.microsoft.com/office/word/2018/wordml" xmlns:w16du="http://schemas.microsoft.com/office/word/2023/wordml/word16du" xmlns:w16sdtdh="http://schemas.microsoft.com/office/word/2020/wordml/sdtdatahash" xmlns:w16se="http://schemas.microsoft.com/office/word/2015/wordml/symex" xmlns:wpg="http://schemas.microsoft.com/office/word/2010/wordprocessingGroup" xmlns:wpi="http://schemas.microsoft.com/office/word/2010/wordprocessingInk" xmlns:wne="http://schemas.microsoft.com/office/word/2006/wordml" xmlns:wps="http://schemas.microsoft.com/office/word/2010/wordprocessingShape" mc:Ignorable="w14 w15 w16se w16cid w16 w16cex w16sdtdh w16du wp14">
+<w:hdr xmlns:wpc="http://schemas.microsoft.com/office/word/2010/wordprocessingCanvas" xmlns:cx="http://schemas.microsoft.com/office/drawing/2014/chartex" xmlns:cx1="http://schemas.microsoft.com/office/drawing/2015/9/8/chartex" xmlns:cx2="http://schemas.microsoft.com/office/drawing/2015/10/21/chartex" xmlns:cx3="http://schemas.microsoft.com/office/drawing/2016/5/9/chartex" xmlns:cx4="http://schemas.microsoft.com/office/drawing/2016/5/10/chartex" xmlns:cx5="http://schemas.microsoft.com/office/drawing/2016/5/11/chartex" xmlns:cx6="http://schemas.microsoft.com/office/drawing/2016/5/12/chartex" xmlns:cx7="http://schemas.microsoft.com/office/drawing/2016/5/13/chartex" xmlns:cx8="http://schemas.microsoft.com/office/drawing/2016/5/14/chartex" xmlns:mc="http://schemas.openxmlformats.org/markup-compatibility/2006" xmlns:aink="http://schemas.microsoft.com/office/drawing/2016/ink" xmlns:am3d="http://schemas.microsoft.com/office/drawing/2017/model3d" xmlns:o="urn:schemas-microsoft-com:office:office" xmlns:oel="http://schemas.microsoft.com/office/2019/extlst" xmlns:r="http://schemas.openxmlformats.org/officeDocument/2006/relationships" xmlns:m="http://schemas.openxmlformats.org/officeDocument/2006/math" xmlns:v="urn:schemas-microsoft-com:vml" xmlns:wp14="http://schemas.microsoft.com/office/word/2010/wordprocessingDrawing" xmlns:wp="http://schemas.openxmlformats.org/drawingml/2006/wordprocessingDrawing" xmlns:w10="urn:schemas-microsoft-com:office:word" xmlns:w="http://schemas.openxmlformats.org/wordprocessingml/2006/main" xmlns:w14="http://schemas.microsoft.com/office/word/2010/wordml" xmlns:w15="http://schemas.microsoft.com/office/word/2012/wordml" xmlns:w16cex="http://schemas.microsoft.com/office/word/2018/wordml/cex" xmlns:w16cid="http://schemas.microsoft.com/office/word/2016/wordml/cid" xmlns:w16="http://schemas.microsoft.com/office/word/2018/wordml" xmlns:w16du="http://schemas.microsoft.com/office/word/2023/wordml/word16du" xmlns:w16sdtdh="http://schemas.microsoft.com/office/word/2020/wordml/sdtdatahash" xmlns:w16sdtfl="http://schemas.microsoft.com/office/word/2024/wordml/sdtformatlock" xmlns:w16se="http://schemas.microsoft.com/office/word/2015/wordml/symex" xmlns:wpg="http://schemas.microsoft.com/office/word/2010/wordprocessingGroup" xmlns:wpi="http://schemas.microsoft.com/office/word/2010/wordprocessingInk" xmlns:wne="http://schemas.microsoft.com/office/word/2006/wordml" xmlns:wps="http://schemas.microsoft.com/office/word/2010/wordprocessingShape" mc:Ignorable="w14 w15 w16se w16cid w16 w16cex w16sdtdh w16sdtfl w16du wp14">
   <w:p>
     <w:pPr>
       <w:pStyle w:val="Koptekst"/>
@@ -2168,7 +1954,7 @@
 </file>
 
 <file path=word/header3.xml><?xml version="1.0" encoding="utf-8"?>
-<w:hdr xmlns:wpc="http://schemas.microsoft.com/office/word/2010/wordprocessingCanvas" xmlns:cx="http://schemas.microsoft.com/office/drawing/2014/chartex" xmlns:cx1="http://schemas.microsoft.com/office/drawing/2015/9/8/chartex" xmlns:cx2="http://schemas.microsoft.com/office/drawing/2015/10/21/chartex" xmlns:cx3="http://schemas.microsoft.com/office/drawing/2016/5/9/chartex" xmlns:cx4="http://schemas.microsoft.com/office/drawing/2016/5/10/chartex" xmlns:cx5="http://schemas.microsoft.com/office/drawing/2016/5/11/chartex" xmlns:cx6="http://schemas.microsoft.com/office/drawing/2016/5/12/chartex" xmlns:cx7="http://schemas.microsoft.com/office/drawing/2016/5/13/chartex" xmlns:cx8="http://schemas.microsoft.com/office/drawing/2016/5/14/chartex" xmlns:mc="http://schemas.openxmlformats.org/markup-compatibility/2006" xmlns:aink="http://schemas.microsoft.com/office/drawing/2016/ink" xmlns:am3d="http://schemas.microsoft.com/office/drawing/2017/model3d" xmlns:o="urn:schemas-microsoft-com:office:office" xmlns:oel="http://schemas.microsoft.com/office/2019/extlst" xmlns:r="http://schemas.openxmlformats.org/officeDocument/2006/relationships" xmlns:m="http://schemas.openxmlformats.org/officeDocument/2006/math" xmlns:v="urn:schemas-microsoft-com:vml" xmlns:wp14="http://schemas.microsoft.com/office/word/2010/wordprocessingDrawing" xmlns:wp="http://schemas.openxmlformats.org/drawingml/2006/wordprocessingDrawing" xmlns:w10="urn:schemas-microsoft-com:office:word" xmlns:w="http://schemas.openxmlformats.org/wordprocessingml/2006/main" xmlns:w14="http://schemas.microsoft.com/office/word/2010/wordml" xmlns:w15="http://schemas.microsoft.com/office/word/2012/wordml" xmlns:w16cex="http://schemas.microsoft.com/office/word/2018/wordml/cex" xmlns:w16cid="http://schemas.microsoft.com/office/word/2016/wordml/cid" xmlns:w16="http://schemas.microsoft.com/office/word/2018/wordml" xmlns:w16du="http://schemas.microsoft.com/office/word/2023/wordml/word16du" xmlns:w16sdtdh="http://schemas.microsoft.com/office/word/2020/wordml/sdtdatahash" xmlns:w16se="http://schemas.microsoft.com/office/word/2015/wordml/symex" xmlns:wpg="http://schemas.microsoft.com/office/word/2010/wordprocessingGroup" xmlns:wpi="http://schemas.microsoft.com/office/word/2010/wordprocessingInk" xmlns:wne="http://schemas.microsoft.com/office/word/2006/wordml" xmlns:wps="http://schemas.microsoft.com/office/word/2010/wordprocessingShape" mc:Ignorable="w14 w15 w16se w16cid w16 w16cex w16sdtdh w16du wp14">
+<w:hdr xmlns:wpc="http://schemas.microsoft.com/office/word/2010/wordprocessingCanvas" xmlns:cx="http://schemas.microsoft.com/office/drawing/2014/chartex" xmlns:cx1="http://schemas.microsoft.com/office/drawing/2015/9/8/chartex" xmlns:cx2="http://schemas.microsoft.com/office/drawing/2015/10/21/chartex" xmlns:cx3="http://schemas.microsoft.com/office/drawing/2016/5/9/chartex" xmlns:cx4="http://schemas.microsoft.com/office/drawing/2016/5/10/chartex" xmlns:cx5="http://schemas.microsoft.com/office/drawing/2016/5/11/chartex" xmlns:cx6="http://schemas.microsoft.com/office/drawing/2016/5/12/chartex" xmlns:cx7="http://schemas.microsoft.com/office/drawing/2016/5/13/chartex" xmlns:cx8="http://schemas.microsoft.com/office/drawing/2016/5/14/chartex" xmlns:mc="http://schemas.openxmlformats.org/markup-compatibility/2006" xmlns:aink="http://schemas.microsoft.com/office/drawing/2016/ink" xmlns:am3d="http://schemas.microsoft.com/office/drawing/2017/model3d" xmlns:o="urn:schemas-microsoft-com:office:office" xmlns:oel="http://schemas.microsoft.com/office/2019/extlst" xmlns:r="http://schemas.openxmlformats.org/officeDocument/2006/relationships" xmlns:m="http://schemas.openxmlformats.org/officeDocument/2006/math" xmlns:v="urn:schemas-microsoft-com:vml" xmlns:wp14="http://schemas.microsoft.com/office/word/2010/wordprocessingDrawing" xmlns:wp="http://schemas.openxmlformats.org/drawingml/2006/wordprocessingDrawing" xmlns:w10="urn:schemas-microsoft-com:office:word" xmlns:w="http://schemas.openxmlformats.org/wordprocessingml/2006/main" xmlns:w14="http://schemas.microsoft.com/office/word/2010/wordml" xmlns:w15="http://schemas.microsoft.com/office/word/2012/wordml" xmlns:w16cex="http://schemas.microsoft.com/office/word/2018/wordml/cex" xmlns:w16cid="http://schemas.microsoft.com/office/word/2016/wordml/cid" xmlns:w16="http://schemas.microsoft.com/office/word/2018/wordml" xmlns:w16du="http://schemas.microsoft.com/office/word/2023/wordml/word16du" xmlns:w16sdtdh="http://schemas.microsoft.com/office/word/2020/wordml/sdtdatahash" xmlns:w16sdtfl="http://schemas.microsoft.com/office/word/2024/wordml/sdtformatlock" xmlns:w16se="http://schemas.microsoft.com/office/word/2015/wordml/symex" xmlns:wpg="http://schemas.microsoft.com/office/word/2010/wordprocessingGroup" xmlns:wpi="http://schemas.microsoft.com/office/word/2010/wordprocessingInk" xmlns:wne="http://schemas.microsoft.com/office/word/2006/wordml" xmlns:wps="http://schemas.microsoft.com/office/word/2010/wordprocessingShape" mc:Ignorable="w14 w15 w16se w16cid w16 w16cex w16sdtdh w16sdtfl w16du wp14">
   <w:p>
     <w:pPr>
       <w:pStyle w:val="Koptekst"/>
@@ -2237,7 +2023,7 @@
 </file>
 
 <file path=word/numbering.xml><?xml version="1.0" encoding="utf-8"?>
-<w:numbering xmlns:wpc="http://schemas.microsoft.com/office/word/2010/wordprocessingCanvas" xmlns:cx="http://schemas.microsoft.com/office/drawing/2014/chartex" xmlns:cx1="http://schemas.microsoft.com/office/drawing/2015/9/8/chartex" xmlns:cx2="http://schemas.microsoft.com/office/drawing/2015/10/21/chartex" xmlns:cx3="http://schemas.microsoft.com/office/drawing/2016/5/9/chartex" xmlns:cx4="http://schemas.microsoft.com/office/drawing/2016/5/10/chartex" xmlns:cx5="http://schemas.microsoft.com/office/drawing/2016/5/11/chartex" xmlns:cx6="http://schemas.microsoft.com/office/drawing/2016/5/12/chartex" xmlns:cx7="http://schemas.microsoft.com/office/drawing/2016/5/13/chartex" xmlns:cx8="http://schemas.microsoft.com/office/drawing/2016/5/14/chartex" xmlns:mc="http://schemas.openxmlformats.org/markup-compatibility/2006" xmlns:aink="http://schemas.microsoft.com/office/drawing/2016/ink" xmlns:am3d="http://schemas.microsoft.com/office/drawing/2017/model3d" xmlns:o="urn:schemas-microsoft-com:office:office" xmlns:oel="http://schemas.microsoft.com/office/2019/extlst" xmlns:r="http://schemas.openxmlformats.org/officeDocument/2006/relationships" xmlns:m="http://schemas.openxmlformats.org/officeDocument/2006/math" xmlns:v="urn:schemas-microsoft-com:vml" xmlns:wp14="http://schemas.microsoft.com/office/word/2010/wordprocessingDrawing" xmlns:wp="http://schemas.openxmlformats.org/drawingml/2006/wordprocessingDrawing" xmlns:w10="urn:schemas-microsoft-com:office:word" xmlns:w="http://schemas.openxmlformats.org/wordprocessingml/2006/main" xmlns:w14="http://schemas.microsoft.com/office/word/2010/wordml" xmlns:w15="http://schemas.microsoft.com/office/word/2012/wordml" xmlns:w16cex="http://schemas.microsoft.com/office/word/2018/wordml/cex" xmlns:w16cid="http://schemas.microsoft.com/office/word/2016/wordml/cid" xmlns:w16="http://schemas.microsoft.com/office/word/2018/wordml" xmlns:w16du="http://schemas.microsoft.com/office/word/2023/wordml/word16du" xmlns:w16sdtdh="http://schemas.microsoft.com/office/word/2020/wordml/sdtdatahash" xmlns:w16se="http://schemas.microsoft.com/office/word/2015/wordml/symex" xmlns:wpg="http://schemas.microsoft.com/office/word/2010/wordprocessingGroup" xmlns:wpi="http://schemas.microsoft.com/office/word/2010/wordprocessingInk" xmlns:wne="http://schemas.microsoft.com/office/word/2006/wordml" xmlns:wps="http://schemas.microsoft.com/office/word/2010/wordprocessingShape" mc:Ignorable="w14 w15 w16se w16cid w16 w16cex w16sdtdh w16du wp14">
+<w:numbering xmlns:wpc="http://schemas.microsoft.com/office/word/2010/wordprocessingCanvas" xmlns:cx="http://schemas.microsoft.com/office/drawing/2014/chartex" xmlns:cx1="http://schemas.microsoft.com/office/drawing/2015/9/8/chartex" xmlns:cx2="http://schemas.microsoft.com/office/drawing/2015/10/21/chartex" xmlns:cx3="http://schemas.microsoft.com/office/drawing/2016/5/9/chartex" xmlns:cx4="http://schemas.microsoft.com/office/drawing/2016/5/10/chartex" xmlns:cx5="http://schemas.microsoft.com/office/drawing/2016/5/11/chartex" xmlns:cx6="http://schemas.microsoft.com/office/drawing/2016/5/12/chartex" xmlns:cx7="http://schemas.microsoft.com/office/drawing/2016/5/13/chartex" xmlns:cx8="http://schemas.microsoft.com/office/drawing/2016/5/14/chartex" xmlns:mc="http://schemas.openxmlformats.org/markup-compatibility/2006" xmlns:aink="http://schemas.microsoft.com/office/drawing/2016/ink" xmlns:am3d="http://schemas.microsoft.com/office/drawing/2017/model3d" xmlns:o="urn:schemas-microsoft-com:office:office" xmlns:oel="http://schemas.microsoft.com/office/2019/extlst" xmlns:r="http://schemas.openxmlformats.org/officeDocument/2006/relationships" xmlns:m="http://schemas.openxmlformats.org/officeDocument/2006/math" xmlns:v="urn:schemas-microsoft-com:vml" xmlns:wp14="http://schemas.microsoft.com/office/word/2010/wordprocessingDrawing" xmlns:wp="http://schemas.openxmlformats.org/drawingml/2006/wordprocessingDrawing" xmlns:w10="urn:schemas-microsoft-com:office:word" xmlns:w="http://schemas.openxmlformats.org/wordprocessingml/2006/main" xmlns:w14="http://schemas.microsoft.com/office/word/2010/wordml" xmlns:w15="http://schemas.microsoft.com/office/word/2012/wordml" xmlns:w16cex="http://schemas.microsoft.com/office/word/2018/wordml/cex" xmlns:w16cid="http://schemas.microsoft.com/office/word/2016/wordml/cid" xmlns:w16="http://schemas.microsoft.com/office/word/2018/wordml" xmlns:w16du="http://schemas.microsoft.com/office/word/2023/wordml/word16du" xmlns:w16sdtdh="http://schemas.microsoft.com/office/word/2020/wordml/sdtdatahash" xmlns:w16sdtfl="http://schemas.microsoft.com/office/word/2024/wordml/sdtformatlock" xmlns:w16se="http://schemas.microsoft.com/office/word/2015/wordml/symex" xmlns:wpg="http://schemas.microsoft.com/office/word/2010/wordprocessingGroup" xmlns:wpi="http://schemas.microsoft.com/office/word/2010/wordprocessingInk" xmlns:wne="http://schemas.microsoft.com/office/word/2006/wordml" xmlns:wps="http://schemas.microsoft.com/office/word/2010/wordprocessingShape" mc:Ignorable="w14 w15 w16se w16cid w16 w16cex w16sdtdh w16sdtfl w16du wp14">
   <w:abstractNum w:abstractNumId="0" w15:restartNumberingAfterBreak="0">
     <w:nsid w:val="FFFFFF7C"/>
     <w:multiLevelType w:val="singleLevel"/>
@@ -4466,7 +4252,7 @@
 </file>
 
 <file path=word/styles.xml><?xml version="1.0" encoding="utf-8"?>
-<w:styles xmlns:mc="http://schemas.openxmlformats.org/markup-compatibility/2006" xmlns:r="http://schemas.openxmlformats.org/officeDocument/2006/relationships" xmlns:w="http://schemas.openxmlformats.org/wordprocessingml/2006/main" xmlns:w14="http://schemas.microsoft.com/office/word/2010/wordml" xmlns:w15="http://schemas.microsoft.com/office/word/2012/wordml" xmlns:w16cex="http://schemas.microsoft.com/office/word/2018/wordml/cex" xmlns:w16cid="http://schemas.microsoft.com/office/word/2016/wordml/cid" xmlns:w16="http://schemas.microsoft.com/office/word/2018/wordml" xmlns:w16du="http://schemas.microsoft.com/office/word/2023/wordml/word16du" xmlns:w16sdtdh="http://schemas.microsoft.com/office/word/2020/wordml/sdtdatahash" xmlns:w16se="http://schemas.microsoft.com/office/word/2015/wordml/symex" mc:Ignorable="w14 w15 w16se w16cid w16 w16cex w16sdtdh w16du">
+<w:styles xmlns:mc="http://schemas.openxmlformats.org/markup-compatibility/2006" xmlns:r="http://schemas.openxmlformats.org/officeDocument/2006/relationships" xmlns:w="http://schemas.openxmlformats.org/wordprocessingml/2006/main" xmlns:w14="http://schemas.microsoft.com/office/word/2010/wordml" xmlns:w15="http://schemas.microsoft.com/office/word/2012/wordml" xmlns:w16cex="http://schemas.microsoft.com/office/word/2018/wordml/cex" xmlns:w16cid="http://schemas.microsoft.com/office/word/2016/wordml/cid" xmlns:w16="http://schemas.microsoft.com/office/word/2018/wordml" xmlns:w16du="http://schemas.microsoft.com/office/word/2023/wordml/word16du" xmlns:w16sdtdh="http://schemas.microsoft.com/office/word/2020/wordml/sdtdatahash" xmlns:w16sdtfl="http://schemas.microsoft.com/office/word/2024/wordml/sdtformatlock" xmlns:w16se="http://schemas.microsoft.com/office/word/2015/wordml/symex" mc:Ignorable="w14 w15 w16se w16cid w16 w16cex w16sdtdh w16sdtfl w16du">
   <w:docDefaults>
     <w:rPrDefault>
       <w:rPr>

</xml_diff>

<commit_message>
update 1 voor vv
</commit_message>
<xml_diff>
--- a/0. imkl 3.0 release candidate-intern/MEMO bij uitbrengen def versie IMKL-PMKL 3.0.docx
+++ b/0. imkl 3.0 release candidate-intern/MEMO bij uitbrengen def versie IMKL-PMKL 3.0.docx
@@ -318,7 +318,21 @@
               <w:rPr>
                 <w:b/>
               </w:rPr>
-              <w:t>3.0 def versie</w:t>
+              <w:t xml:space="preserve">3.0 </w:t>
+            </w:r>
+            <w:proofErr w:type="spellStart"/>
+            <w:r>
+              <w:rPr>
+                <w:b/>
+              </w:rPr>
+              <w:t>def</w:t>
+            </w:r>
+            <w:proofErr w:type="spellEnd"/>
+            <w:r>
+              <w:rPr>
+                <w:b/>
+              </w:rPr>
+              <w:t xml:space="preserve"> versie</w:t>
             </w:r>
           </w:p>
         </w:tc>
@@ -605,8 +619,13 @@
               <w:spacing w:line="240" w:lineRule="atLeast"/>
             </w:pPr>
             <w:r>
-              <w:t>IMKL informatiemodel</w:t>
+              <w:t xml:space="preserve">IMKL </w:t>
             </w:r>
+            <w:proofErr w:type="spellStart"/>
+            <w:r>
+              <w:t>informatiemodel</w:t>
+            </w:r>
+            <w:proofErr w:type="spellEnd"/>
             <w:r>
               <w:t>.</w:t>
             </w:r>
@@ -928,8 +947,13 @@
             <w:pPr>
               <w:spacing w:line="240" w:lineRule="atLeast"/>
             </w:pPr>
+            <w:proofErr w:type="spellStart"/>
             <w:r>
-              <w:t>SLD’s voor visualisatie</w:t>
+              <w:t>SLD’s</w:t>
+            </w:r>
+            <w:proofErr w:type="spellEnd"/>
+            <w:r>
+              <w:t xml:space="preserve"> voor visualisatie</w:t>
             </w:r>
           </w:p>
         </w:tc>
@@ -974,7 +998,21 @@
                 <w:rPr>
                   <w:rStyle w:val="Hyperlink"/>
                 </w:rPr>
-                <w:t>3.0.0/waardelijst/</w:t>
+                <w:t>3.0.0/</w:t>
+              </w:r>
+              <w:proofErr w:type="spellStart"/>
+              <w:r>
+                <w:rPr>
+                  <w:rStyle w:val="Hyperlink"/>
+                </w:rPr>
+                <w:t>waardelijst</w:t>
+              </w:r>
+              <w:proofErr w:type="spellEnd"/>
+              <w:r>
+                <w:rPr>
+                  <w:rStyle w:val="Hyperlink"/>
+                </w:rPr>
+                <w:t>/</w:t>
               </w:r>
             </w:hyperlink>
           </w:p>
@@ -988,8 +1026,21 @@
               <w:spacing w:line="240" w:lineRule="atLeast"/>
             </w:pPr>
             <w:r>
-              <w:t>Waardelijsten van imkl in excel</w:t>
+              <w:t xml:space="preserve">Waardelijsten van </w:t>
             </w:r>
+            <w:proofErr w:type="spellStart"/>
+            <w:r>
+              <w:t>imkl</w:t>
+            </w:r>
+            <w:proofErr w:type="spellEnd"/>
+            <w:r>
+              <w:t xml:space="preserve"> in </w:t>
+            </w:r>
+            <w:proofErr w:type="spellStart"/>
+            <w:r>
+              <w:t>excel</w:t>
+            </w:r>
+            <w:proofErr w:type="spellEnd"/>
           </w:p>
         </w:tc>
         <w:tc>
@@ -1164,8 +1215,13 @@
               <w:spacing w:line="240" w:lineRule="atLeast"/>
             </w:pPr>
             <w:r>
-              <w:t>Waardelijst in rdf</w:t>
+              <w:t xml:space="preserve">Waardelijst in </w:t>
             </w:r>
+            <w:proofErr w:type="spellStart"/>
+            <w:r>
+              <w:t>rdf</w:t>
+            </w:r>
+            <w:proofErr w:type="spellEnd"/>
           </w:p>
         </w:tc>
         <w:tc>
@@ -1189,6 +1245,9 @@
             <w:pPr>
               <w:spacing w:line="240" w:lineRule="atLeast"/>
             </w:pPr>
+            <w:r>
+              <w:t>x</w:t>
+            </w:r>
           </w:p>
         </w:tc>
       </w:tr>
@@ -1221,8 +1280,13 @@
               <w:spacing w:line="240" w:lineRule="atLeast"/>
             </w:pPr>
             <w:r>
-              <w:t>Spreadsheet in excel</w:t>
+              <w:t xml:space="preserve">Spreadsheet in </w:t>
             </w:r>
+            <w:proofErr w:type="spellStart"/>
+            <w:r>
+              <w:t>excel</w:t>
+            </w:r>
+            <w:proofErr w:type="spellEnd"/>
           </w:p>
         </w:tc>
         <w:tc>
@@ -1276,7 +1340,15 @@
               <w:spacing w:line="240" w:lineRule="atLeast"/>
             </w:pPr>
             <w:r>
-              <w:t>En bron informatie daarvan (rdf)</w:t>
+              <w:t>En bron informatie daarvan (</w:t>
+            </w:r>
+            <w:proofErr w:type="spellStart"/>
+            <w:r>
+              <w:t>rdf</w:t>
+            </w:r>
+            <w:proofErr w:type="spellEnd"/>
+            <w:r>
+              <w:t>)</w:t>
             </w:r>
           </w:p>
         </w:tc>
@@ -1289,8 +1361,13 @@
               <w:spacing w:line="240" w:lineRule="atLeast"/>
             </w:pPr>
             <w:r>
-              <w:t>Alle concepten, definities in rdf</w:t>
+              <w:t xml:space="preserve">Alle concepten, definities in </w:t>
             </w:r>
+            <w:proofErr w:type="spellStart"/>
+            <w:r>
+              <w:t>rdf</w:t>
+            </w:r>
+            <w:proofErr w:type="spellEnd"/>
           </w:p>
           <w:p>
             <w:pPr>
@@ -1322,6 +1399,9 @@
             <w:pPr>
               <w:spacing w:line="240" w:lineRule="atLeast"/>
             </w:pPr>
+            <w:r>
+              <w:t>x</w:t>
+            </w:r>
           </w:p>
         </w:tc>
       </w:tr>
@@ -1585,12 +1665,37 @@
               <w:szCs w:val="12"/>
             </w:rPr>
           </w:pPr>
+          <w:proofErr w:type="spellStart"/>
           <w:r>
             <w:rPr>
               <w:sz w:val="12"/>
               <w:szCs w:val="12"/>
             </w:rPr>
-            <w:t>Barchman Wuytierslaan 10</w:t>
+            <w:t>Barchman</w:t>
+          </w:r>
+          <w:proofErr w:type="spellEnd"/>
+          <w:r>
+            <w:rPr>
+              <w:sz w:val="12"/>
+              <w:szCs w:val="12"/>
+            </w:rPr>
+            <w:t xml:space="preserve"> </w:t>
+          </w:r>
+          <w:proofErr w:type="spellStart"/>
+          <w:r>
+            <w:rPr>
+              <w:sz w:val="12"/>
+              <w:szCs w:val="12"/>
+            </w:rPr>
+            <w:t>Wuytierslaan</w:t>
+          </w:r>
+          <w:proofErr w:type="spellEnd"/>
+          <w:r>
+            <w:rPr>
+              <w:sz w:val="12"/>
+              <w:szCs w:val="12"/>
+            </w:rPr>
+            <w:t xml:space="preserve"> 10</w:t>
           </w:r>
         </w:p>
       </w:tc>
@@ -1928,27 +2033,14 @@
           <w:r>
             <w:t xml:space="preserve"> van </w:t>
           </w:r>
-          <w:r>
-            <w:fldChar w:fldCharType="begin"/>
-          </w:r>
-          <w:r>
-            <w:instrText xml:space="preserve"> NUMPAGES </w:instrText>
-          </w:r>
-          <w:r>
-            <w:fldChar w:fldCharType="separate"/>
-          </w:r>
-          <w:r>
-            <w:rPr>
-              <w:noProof/>
-            </w:rPr>
-            <w:t>2</w:t>
-          </w:r>
-          <w:r>
-            <w:rPr>
-              <w:noProof/>
-            </w:rPr>
-            <w:fldChar w:fldCharType="end"/>
-          </w:r>
+          <w:fldSimple w:instr=" NUMPAGES ">
+            <w:r>
+              <w:rPr>
+                <w:noProof/>
+              </w:rPr>
+              <w:t>2</w:t>
+            </w:r>
+          </w:fldSimple>
         </w:p>
       </w:tc>
     </w:tr>

</xml_diff>